<commit_message>
Removed nonce from Transaction (No longer needed after Dreamveil NEO)
</commit_message>
<xml_diff>
--- a/מסמך פרוייקט.docx
+++ b/מסמך פרוייקט.docx
@@ -85,7 +85,7 @@
     <w:p>
       <w:pPr>
         <w:rPr>
-          <w:rFonts w:ascii="David" w:hAnsi="David" w:cs="David" w:hint="cs"/>
+          <w:rFonts w:ascii="David" w:hAnsi="David" w:cs="David"/>
           <w:sz w:val="144"/>
           <w:szCs w:val="144"/>
           <w:rtl/>
@@ -582,40 +582,20 @@
     <w:p>
       <w:pPr>
         <w:rPr>
-          <w:rFonts w:asciiTheme="minorBidi" w:hAnsiTheme="minorBidi" w:hint="cs"/>
-          <w:sz w:val="28"/>
-          <w:szCs w:val="28"/>
-          <w:rtl/>
-        </w:rPr>
-      </w:pPr>
-      <w:r>
-        <w:rPr>
-          <w:rFonts w:hint="cs"/>
-          <w:sz w:val="28"/>
-          <w:szCs w:val="28"/>
-          <w:rtl/>
-        </w:rPr>
-        <w:t xml:space="preserve">מטרת </w:t>
-      </w:r>
-      <w:proofErr w:type="spellStart"/>
-      <w:r>
-        <w:rPr>
-          <w:rFonts w:hint="cs"/>
-          <w:sz w:val="28"/>
-          <w:szCs w:val="28"/>
-          <w:rtl/>
-        </w:rPr>
-        <w:t>הפרוייקט</w:t>
-      </w:r>
-      <w:proofErr w:type="spellEnd"/>
-      <w:r>
-        <w:rPr>
-          <w:rFonts w:hint="cs"/>
-          <w:sz w:val="28"/>
-          <w:szCs w:val="28"/>
-          <w:rtl/>
-        </w:rPr>
-        <w:t xml:space="preserve"> היא יצרת בלוקצ'יין </w:t>
+          <w:rFonts w:asciiTheme="minorBidi" w:hAnsiTheme="minorBidi"/>
+          <w:sz w:val="28"/>
+          <w:szCs w:val="28"/>
+          <w:rtl/>
+        </w:rPr>
+      </w:pPr>
+      <w:r>
+        <w:rPr>
+          <w:rFonts w:hint="cs"/>
+          <w:sz w:val="28"/>
+          <w:szCs w:val="28"/>
+          <w:rtl/>
+        </w:rPr>
+        <w:t xml:space="preserve">מטרת הפרוייקט היא יצרת בלוקצ'יין </w:t>
       </w:r>
       <w:r>
         <w:rPr>
@@ -766,33 +746,13 @@
           <w:szCs w:val="28"/>
           <w:rtl/>
         </w:rPr>
-        <w:t xml:space="preserve">המערכת שימושית עבור כל מי שמעוניין להעביר כסף דיגיטלי ללא הרצון לסמוך על שרת מרכזי כזה או אחר או לשדר מידע ברבים ללא </w:t>
-      </w:r>
-      <w:proofErr w:type="spellStart"/>
-      <w:r>
-        <w:rPr>
-          <w:rFonts w:asciiTheme="minorBidi" w:hAnsiTheme="minorBidi" w:hint="cs"/>
-          <w:sz w:val="28"/>
-          <w:szCs w:val="28"/>
-          <w:rtl/>
-        </w:rPr>
-        <w:t>צינזור</w:t>
-      </w:r>
-      <w:proofErr w:type="spellEnd"/>
-      <w:r>
-        <w:rPr>
-          <w:rFonts w:asciiTheme="minorBidi" w:hAnsiTheme="minorBidi" w:hint="cs"/>
-          <w:sz w:val="28"/>
-          <w:szCs w:val="28"/>
-          <w:rtl/>
-        </w:rPr>
-        <w:t xml:space="preserve">. </w:t>
-      </w:r>
-    </w:p>
-    <w:p>
-      <w:pPr>
-        <w:rPr>
-          <w:rFonts w:asciiTheme="minorBidi" w:hAnsiTheme="minorBidi" w:hint="cs"/>
+        <w:t xml:space="preserve">המערכת שימושית עבור כל מי שמעוניין להעביר כסף דיגיטלי ללא הרצון לסמוך על שרת מרכזי כזה או אחר או לשדר מידע ברבים ללא צינזור. </w:t>
+      </w:r>
+    </w:p>
+    <w:p>
+      <w:pPr>
+        <w:rPr>
+          <w:rFonts w:asciiTheme="minorBidi" w:hAnsiTheme="minorBidi"/>
           <w:sz w:val="28"/>
           <w:szCs w:val="28"/>
           <w:rtl/>
@@ -934,7 +894,7 @@
     <w:p>
       <w:pPr>
         <w:rPr>
-          <w:rFonts w:asciiTheme="minorBidi" w:hAnsiTheme="minorBidi" w:hint="cs"/>
+          <w:rFonts w:asciiTheme="minorBidi" w:hAnsiTheme="minorBidi"/>
           <w:sz w:val="28"/>
           <w:szCs w:val="28"/>
           <w:rtl/>
@@ -1147,15 +1107,7 @@
             <w:sz w:val="28"/>
             <w:szCs w:val="28"/>
           </w:rPr>
-          <m:t>nMS</m:t>
-        </m:r>
-        <m:r>
-          <w:rPr>
-            <w:rFonts w:ascii="Cambria Math" w:hAnsi="Cambria Math"/>
-            <w:sz w:val="28"/>
-            <w:szCs w:val="28"/>
-          </w:rPr>
-          <m:t>b</m:t>
+          <m:t>nMSb</m:t>
         </m:r>
         <m:d>
           <m:dPr>
@@ -1295,27 +1247,7 @@
           <w:szCs w:val="28"/>
           <w:rtl/>
         </w:rPr>
-        <w:t xml:space="preserve"> היא </w:t>
-      </w:r>
-      <w:proofErr w:type="spellStart"/>
-      <w:r>
-        <w:rPr>
-          <w:rFonts w:asciiTheme="minorBidi" w:hAnsiTheme="minorBidi" w:hint="cs"/>
-          <w:sz w:val="28"/>
-          <w:szCs w:val="28"/>
-          <w:rtl/>
-        </w:rPr>
-        <w:t>פסודו</w:t>
-      </w:r>
-      <w:proofErr w:type="spellEnd"/>
-      <w:r>
-        <w:rPr>
-          <w:rFonts w:asciiTheme="minorBidi" w:hAnsiTheme="minorBidi" w:hint="cs"/>
-          <w:sz w:val="28"/>
-          <w:szCs w:val="28"/>
-          <w:rtl/>
-        </w:rPr>
-        <w:t xml:space="preserve">-אקראית, ההסתברות לקבל </w:t>
+        <w:t xml:space="preserve"> היא פסודו-אקראית, ההסתברות לקבל </w:t>
       </w:r>
       <w:r>
         <w:rPr>
@@ -1584,20 +1516,8 @@
           <w:rtl/>
         </w:rPr>
         <w:lastRenderedPageBreak/>
-        <w:t xml:space="preserve">מבנה </w:t>
-      </w:r>
-      <w:proofErr w:type="spellStart"/>
-      <w:r>
-        <w:rPr>
-          <w:rFonts w:hint="cs"/>
-          <w:sz w:val="48"/>
-          <w:szCs w:val="48"/>
-          <w:u w:val="single"/>
-          <w:rtl/>
-        </w:rPr>
-        <w:t>הבלוקצ'יין</w:t>
-      </w:r>
-      <w:proofErr w:type="spellEnd"/>
+        <w:t>מבנה הבלוקצ'יין</w:t>
+      </w:r>
     </w:p>
     <w:p>
       <w:pPr>
@@ -1948,25 +1868,7 @@
           <w:szCs w:val="28"/>
           <w:rtl/>
         </w:rPr>
-        <w:t xml:space="preserve"> הארנק של שולח ויוצר העברה והארנק של הגוף בהעברה </w:t>
-      </w:r>
-      <w:r>
-        <w:rPr>
-          <w:rFonts w:hint="cs"/>
-          <w:sz w:val="28"/>
-          <w:szCs w:val="28"/>
-          <w:rtl/>
-        </w:rPr>
-        <w:t xml:space="preserve">הארנק יהווה מפתח ציבורי </w:t>
-      </w:r>
-      <w:r>
-        <w:rPr>
-          <w:rFonts w:hint="cs"/>
-          <w:sz w:val="28"/>
-          <w:szCs w:val="28"/>
-          <w:rtl/>
-        </w:rPr>
-        <w:t>במערכת הצפנה א-סימטרית</w:t>
+        <w:t xml:space="preserve"> הארנק של שולח ויוצר העברה והארנק של הגוף בהעברה הארנק יהווה מפתח ציבורי במערכת הצפנה א-סימטרית</w:t>
       </w:r>
       <w:r>
         <w:rPr>
@@ -2093,114 +1995,6 @@
           <w:rtl/>
         </w:rPr>
         <w:t xml:space="preserve"> מילון המכיל את כל ארנקי מקבלי ההעברה וחלקם ממנה.</w:t>
-      </w:r>
-    </w:p>
-    <w:p>
-      <w:pPr>
-        <w:pStyle w:val="a3"/>
-        <w:numPr>
-          <w:ilvl w:val="0"/>
-          <w:numId w:val="1"/>
-        </w:numPr>
-        <w:rPr>
-          <w:sz w:val="28"/>
-          <w:szCs w:val="28"/>
-        </w:rPr>
-      </w:pPr>
-      <w:r>
-        <w:rPr>
-          <w:rFonts w:hint="cs"/>
-          <w:sz w:val="28"/>
-          <w:szCs w:val="28"/>
-        </w:rPr>
-        <w:t>N</w:t>
-      </w:r>
-      <w:r>
-        <w:rPr>
-          <w:sz w:val="28"/>
-          <w:szCs w:val="28"/>
-        </w:rPr>
-        <w:t>once</w:t>
-      </w:r>
-      <w:r>
-        <w:rPr>
-          <w:rFonts w:hint="cs"/>
-          <w:sz w:val="28"/>
-          <w:szCs w:val="28"/>
-          <w:rtl/>
-        </w:rPr>
-        <w:t xml:space="preserve"> </w:t>
-      </w:r>
-      <w:r>
-        <w:rPr>
-          <w:sz w:val="28"/>
-          <w:szCs w:val="28"/>
-          <w:rtl/>
-        </w:rPr>
-        <w:t>–</w:t>
-      </w:r>
-      <w:r>
-        <w:rPr>
-          <w:rFonts w:hint="cs"/>
-          <w:sz w:val="28"/>
-          <w:szCs w:val="28"/>
-          <w:rtl/>
-        </w:rPr>
-        <w:t xml:space="preserve"> </w:t>
-      </w:r>
-      <w:r>
-        <w:rPr>
-          <w:rFonts w:hint="cs"/>
-          <w:sz w:val="28"/>
-          <w:szCs w:val="28"/>
-          <w:rtl/>
-        </w:rPr>
-        <w:t>טקסט</w:t>
-      </w:r>
-      <w:r>
-        <w:rPr>
-          <w:rFonts w:hint="cs"/>
-          <w:sz w:val="28"/>
-          <w:szCs w:val="28"/>
-          <w:rtl/>
-        </w:rPr>
-        <w:t xml:space="preserve"> אקראי שמטרתו להשפיע על החתימה הד</w:t>
-      </w:r>
-      <w:r>
-        <w:rPr>
-          <w:rFonts w:hint="cs"/>
-          <w:sz w:val="28"/>
-          <w:szCs w:val="28"/>
-          <w:rtl/>
-        </w:rPr>
-        <w:t>יגי</w:t>
-      </w:r>
-      <w:r>
-        <w:rPr>
-          <w:rFonts w:hint="cs"/>
-          <w:sz w:val="28"/>
-          <w:szCs w:val="28"/>
-          <w:rtl/>
-        </w:rPr>
-        <w:t>טלית של הבלוק, על מנת למנוע שכפולים</w:t>
-      </w:r>
-      <w:r>
-        <w:rPr>
-          <w:rFonts w:hint="cs"/>
-          <w:sz w:val="28"/>
-          <w:szCs w:val="28"/>
-          <w:rtl/>
-        </w:rPr>
-        <w:t xml:space="preserve"> של אותה ההעברה</w:t>
-      </w:r>
-      <w:r>
-        <w:rPr>
-          <w:rFonts w:hint="cs"/>
-          <w:sz w:val="28"/>
-          <w:szCs w:val="28"/>
-          <w:rtl/>
-        </w:rPr>
-        <w:t>.</w:t>
       </w:r>
     </w:p>
     <w:p>
@@ -3633,19 +3427,8 @@
           <w:szCs w:val="28"/>
           <w:rtl/>
         </w:rPr>
-        <w:t xml:space="preserve"> של הבלוק הקודם לו בשרשרת </w:t>
-      </w:r>
-      <w:proofErr w:type="spellStart"/>
-      <w:r>
-        <w:rPr>
-          <w:rFonts w:hint="cs"/>
-          <w:sz w:val="28"/>
-          <w:szCs w:val="28"/>
-          <w:rtl/>
-        </w:rPr>
-        <w:t>וה</w:t>
-      </w:r>
-      <w:proofErr w:type="spellEnd"/>
+        <w:t xml:space="preserve"> של הבלוק הקודם לו בשרשרת וה</w:t>
+      </w:r>
       <w:r>
         <w:rPr>
           <w:sz w:val="28"/>
@@ -4388,7 +4171,6 @@
     <w:p>
       <w:pPr>
         <w:rPr>
-          <w:rFonts w:hint="cs"/>
           <w:sz w:val="28"/>
           <w:szCs w:val="28"/>
           <w:rtl/>
@@ -4637,7 +4419,6 @@
     <w:p>
       <w:pPr>
         <w:rPr>
-          <w:rFonts w:hint="cs"/>
           <w:sz w:val="28"/>
           <w:szCs w:val="28"/>
           <w:rtl/>
@@ -4724,7 +4505,6 @@
     <w:p>
       <w:pPr>
         <w:rPr>
-          <w:rFonts w:hint="cs"/>
           <w:sz w:val="36"/>
           <w:szCs w:val="36"/>
           <w:u w:val="single"/>
@@ -4808,6 +4588,7 @@
         <w:docPartUnique/>
       </w:docPartObj>
     </w:sdtPr>
+    <w:sdtEndPr/>
     <w:sdtContent>
       <w:p>
         <w:pPr>

</xml_diff>

<commit_message>
Changed CHNSYN interest condition Made Connection command diagrams Advanced in project document
</commit_message>
<xml_diff>
--- a/מסמך פרוייקט.docx
+++ b/מסמך פרוייקט.docx
@@ -19,13 +19,13 @@
           <w:szCs w:val="28"/>
         </w:rPr>
         <w:drawing>
-          <wp:anchor distT="0" distB="0" distL="114300" distR="114300" simplePos="0" relativeHeight="251664384" behindDoc="0" locked="0" layoutInCell="1" allowOverlap="1" wp14:anchorId="7DEAC7EB" wp14:editId="53BD50FE">
+          <wp:anchor distT="0" distB="0" distL="114300" distR="114300" simplePos="0" relativeHeight="251664384" behindDoc="0" locked="0" layoutInCell="1" allowOverlap="1" wp14:anchorId="7DEAC7EB" wp14:editId="5B71CD7D">
             <wp:simplePos x="0" y="0"/>
             <wp:positionH relativeFrom="column">
-              <wp:posOffset>-533400</wp:posOffset>
+              <wp:posOffset>-352425</wp:posOffset>
             </wp:positionH>
             <wp:positionV relativeFrom="paragraph">
-              <wp:posOffset>220980</wp:posOffset>
+              <wp:posOffset>11430</wp:posOffset>
             </wp:positionV>
             <wp:extent cx="665988" cy="876300"/>
             <wp:effectExtent l="0" t="0" r="0" b="0"/>
@@ -595,7 +595,25 @@
           <w:szCs w:val="28"/>
           <w:rtl/>
         </w:rPr>
-        <w:t xml:space="preserve">מטרת הפרוייקט היא יצרת בלוקצ'יין </w:t>
+        <w:t xml:space="preserve">מטרת </w:t>
+      </w:r>
+      <w:r>
+        <w:rPr>
+          <w:rFonts w:hint="cs"/>
+          <w:sz w:val="28"/>
+          <w:szCs w:val="28"/>
+          <w:rtl/>
+        </w:rPr>
+        <w:t>הפרויקט</w:t>
+      </w:r>
+      <w:r>
+        <w:rPr>
+          <w:rFonts w:hint="cs"/>
+          <w:sz w:val="28"/>
+          <w:szCs w:val="28"/>
+          <w:rtl/>
+        </w:rPr>
+        <w:t xml:space="preserve"> היא יצרת בלוקצ'יין </w:t>
       </w:r>
       <w:r>
         <w:rPr>
@@ -746,7 +764,25 @@
           <w:szCs w:val="28"/>
           <w:rtl/>
         </w:rPr>
-        <w:t xml:space="preserve">המערכת שימושית עבור כל מי שמעוניין להעביר כסף דיגיטלי ללא הרצון לסמוך על שרת מרכזי כזה או אחר או לשדר מידע ברבים ללא צינזור. </w:t>
+        <w:t xml:space="preserve">המערכת שימושית עבור כל מי שמעוניין להעביר כסף דיגיטלי ללא הרצון לסמוך על שרת מרכזי כזה או אחר או לשדר מידע ברבים ללא </w:t>
+      </w:r>
+      <w:r>
+        <w:rPr>
+          <w:rFonts w:asciiTheme="minorBidi" w:hAnsiTheme="minorBidi" w:hint="cs"/>
+          <w:sz w:val="28"/>
+          <w:szCs w:val="28"/>
+          <w:rtl/>
+        </w:rPr>
+        <w:t>צנזור</w:t>
+      </w:r>
+      <w:r>
+        <w:rPr>
+          <w:rFonts w:asciiTheme="minorBidi" w:hAnsiTheme="minorBidi" w:hint="cs"/>
+          <w:sz w:val="28"/>
+          <w:szCs w:val="28"/>
+          <w:rtl/>
+        </w:rPr>
+        <w:t xml:space="preserve">. </w:t>
       </w:r>
     </w:p>
     <w:p>
@@ -1789,8 +1825,8 @@
           <w:noProof/>
         </w:rPr>
         <w:drawing>
-          <wp:inline distT="0" distB="0" distL="0" distR="0" wp14:anchorId="2F15AFF9" wp14:editId="50DECC91">
-            <wp:extent cx="4076700" cy="3115382"/>
+          <wp:inline distT="0" distB="0" distL="0" distR="0" wp14:anchorId="4F4E1BBB" wp14:editId="5BF8917D">
+            <wp:extent cx="3938669" cy="3009900"/>
             <wp:effectExtent l="0" t="0" r="0" b="0"/>
             <wp:docPr id="1" name="תמונה 1"/>
             <wp:cNvGraphicFramePr>
@@ -1812,7 +1848,7 @@
                   <pic:spPr>
                     <a:xfrm>
                       <a:off x="0" y="0"/>
-                      <a:ext cx="4091288" cy="3126530"/>
+                      <a:ext cx="3962464" cy="3028084"/>
                     </a:xfrm>
                     <a:prstGeom prst="rect">
                       <a:avLst/>
@@ -2068,7 +2104,6 @@
           <w:sz w:val="28"/>
           <w:szCs w:val="28"/>
         </w:rPr>
-        <w:lastRenderedPageBreak/>
         <w:t>Sender’s Digital Signature</w:t>
       </w:r>
       <w:r>
@@ -2129,6 +2164,7 @@
           <w:szCs w:val="36"/>
           <w:rtl/>
         </w:rPr>
+        <w:lastRenderedPageBreak/>
         <w:t>אתגרים במימוש ופתרונות</w:t>
       </w:r>
     </w:p>
@@ -2160,7 +2196,34 @@
           <w:szCs w:val="28"/>
           <w:rtl/>
         </w:rPr>
-        <w:t xml:space="preserve"> למנוע מגוף זר לבצע העברה עבור לקוח אחר? על מנת לפתור בעיה זו נפנה למושג בקריפטוגרפיה הנקרא חתימה דיגטלית.</w:t>
+        <w:t xml:space="preserve"> למנוע מגוף זר לבצע העברה עבור לקוח אחר? על מנת לפתור בעיה זו נפנה למושג בקריפטוגרפיה הנקרא חתימה </w:t>
+      </w:r>
+      <w:r>
+        <w:rPr>
+          <w:rFonts w:hint="cs"/>
+          <w:sz w:val="28"/>
+          <w:szCs w:val="28"/>
+          <w:rtl/>
+        </w:rPr>
+        <w:t>דיגיטלי</w:t>
+      </w:r>
+      <w:r>
+        <w:rPr>
+          <w:rFonts w:hint="eastAsia"/>
+          <w:sz w:val="28"/>
+          <w:szCs w:val="28"/>
+          <w:rtl/>
+        </w:rPr>
+        <w:t>ת</w:t>
+      </w:r>
+      <w:r>
+        <w:rPr>
+          <w:rFonts w:hint="cs"/>
+          <w:sz w:val="28"/>
+          <w:szCs w:val="28"/>
+          <w:rtl/>
+        </w:rPr>
+        <w:t>.</w:t>
       </w:r>
       <w:r>
         <w:rPr>
@@ -2187,7 +2250,34 @@
           <w:szCs w:val="28"/>
           <w:rtl/>
         </w:rPr>
-        <w:t xml:space="preserve"> שלו (הוא גלוי לכולם). בסוף ההעברה ייצר המחבר חתימה דיגטלית המושפעת מגוף ההעברה ויצרף אותו אל סוף ההעברה. בסופו של דבר תתקבל מערכת שבה ניתן לוודא שהעברה מסוימת אכן חוברה על ידי השולח. כל לקוח כעת יוכל לאמת זאת באמצעות</w:t>
+        <w:t xml:space="preserve"> שלו (הוא גלוי לכולם). בסוף ההעברה ייצר המחבר חתימה </w:t>
+      </w:r>
+      <w:r>
+        <w:rPr>
+          <w:rFonts w:hint="cs"/>
+          <w:sz w:val="28"/>
+          <w:szCs w:val="28"/>
+          <w:rtl/>
+        </w:rPr>
+        <w:t>דיגיטלי</w:t>
+      </w:r>
+      <w:r>
+        <w:rPr>
+          <w:rFonts w:hint="eastAsia"/>
+          <w:sz w:val="28"/>
+          <w:szCs w:val="28"/>
+          <w:rtl/>
+        </w:rPr>
+        <w:t>ת</w:t>
+      </w:r>
+      <w:r>
+        <w:rPr>
+          <w:rFonts w:hint="cs"/>
+          <w:sz w:val="28"/>
+          <w:szCs w:val="28"/>
+          <w:rtl/>
+        </w:rPr>
+        <w:t xml:space="preserve"> המושפעת מגוף ההעברה ויצרף אותו אל סוף ההעברה. בסופו של דבר תתקבל מערכת שבה ניתן לוודא שהעברה מסוימת אכן חוברה על ידי השולח. כל לקוח כעת יוכל לאמת זאת באמצעות</w:t>
       </w:r>
       <w:r>
         <w:rPr>
@@ -2218,7 +2308,61 @@
           <w:szCs w:val="28"/>
           <w:rtl/>
         </w:rPr>
-        <w:t xml:space="preserve">החתימה הדיגטלית גם פותרת בעיה נוספת, היא מונעת מכול זר לשנות את התוכן הקיים בה, זאת משום שכל שינוי של התוכן אמור לשנות את ערך החתימה הדיגטלית ולא ניתן לשנות את ערך החתימה משום שהמפתח הפרטי נדרש על מנת לייצר אותה, אך אין לאף זר מלבד השולח את אותו מפתח הפרטי. כל שינוי של התוכן יבטל את ההתאמה של המפתח הציבורי שצירף השולח לחתימה הדיגיטלית של </w:t>
+        <w:t xml:space="preserve">החתימה </w:t>
+      </w:r>
+      <w:r>
+        <w:rPr>
+          <w:rFonts w:hint="cs"/>
+          <w:sz w:val="28"/>
+          <w:szCs w:val="28"/>
+          <w:rtl/>
+        </w:rPr>
+        <w:t>הדיגיטלי</w:t>
+      </w:r>
+      <w:r>
+        <w:rPr>
+          <w:rFonts w:hint="eastAsia"/>
+          <w:sz w:val="28"/>
+          <w:szCs w:val="28"/>
+          <w:rtl/>
+        </w:rPr>
+        <w:t>ת</w:t>
+      </w:r>
+      <w:r>
+        <w:rPr>
+          <w:rFonts w:hint="cs"/>
+          <w:sz w:val="28"/>
+          <w:szCs w:val="28"/>
+          <w:rtl/>
+        </w:rPr>
+        <w:t xml:space="preserve"> גם פותרת בעיה נוספת, היא מונעת מכול זר לשנות את התוכן הקיים בה, זאת משום שכל שינוי של התוכן אמור לשנות את ערך החתימה </w:t>
+      </w:r>
+      <w:r>
+        <w:rPr>
+          <w:rFonts w:hint="cs"/>
+          <w:sz w:val="28"/>
+          <w:szCs w:val="28"/>
+          <w:rtl/>
+        </w:rPr>
+        <w:t>הדיגיטלי</w:t>
+      </w:r>
+      <w:r>
+        <w:rPr>
+          <w:rFonts w:hint="eastAsia"/>
+          <w:sz w:val="28"/>
+          <w:szCs w:val="28"/>
+          <w:rtl/>
+        </w:rPr>
+        <w:t>ת</w:t>
+      </w:r>
+      <w:r>
+        <w:rPr>
+          <w:rFonts w:hint="cs"/>
+          <w:sz w:val="28"/>
+          <w:szCs w:val="28"/>
+          <w:rtl/>
+        </w:rPr>
+        <w:t xml:space="preserve"> ולא ניתן לשנות את ערך החתימה משום שהמפתח הפרטי נדרש על מנת לייצר אותה, אך אין לאף זר מלבד השולח את אותו מפתח הפרטי. כל שינוי של התוכן יבטל את ההתאמה של המפתח הציבורי שצירף השולח לחתימה הדיגיטלית של </w:t>
       </w:r>
       <w:r>
         <w:rPr>
@@ -2440,6 +2584,24 @@
           <w:szCs w:val="36"/>
           <w:u w:val="single"/>
           <w:rtl/>
+        </w:rPr>
+      </w:pPr>
+    </w:p>
+    <w:p>
+      <w:pPr>
+        <w:rPr>
+          <w:sz w:val="36"/>
+          <w:szCs w:val="36"/>
+          <w:u w:val="single"/>
+        </w:rPr>
+      </w:pPr>
+    </w:p>
+    <w:p>
+      <w:pPr>
+        <w:rPr>
+          <w:sz w:val="36"/>
+          <w:szCs w:val="36"/>
+          <w:u w:val="single"/>
         </w:rPr>
       </w:pPr>
     </w:p>
@@ -4221,22 +4383,34 @@
     <w:p>
       <w:pPr>
         <w:rPr>
+          <w:rFonts w:hint="cs"/>
+          <w:b/>
+          <w:bCs/>
           <w:sz w:val="36"/>
           <w:szCs w:val="36"/>
-          <w:u w:val="single"/>
-          <w:rtl/>
-        </w:rPr>
-      </w:pPr>
-      <w:r>
-        <w:rPr>
-          <w:rFonts w:hint="cs"/>
+          <w:rtl/>
+        </w:rPr>
+      </w:pPr>
+      <w:r>
+        <w:rPr>
+          <w:rFonts w:hint="cs"/>
+          <w:b/>
+          <w:bCs/>
           <w:sz w:val="36"/>
           <w:szCs w:val="36"/>
-          <w:u w:val="single"/>
           <w:rtl/>
         </w:rPr>
         <w:lastRenderedPageBreak/>
-        <w:t>תסדיר</w:t>
+        <w:t xml:space="preserve">תסדיר - </w:t>
+      </w:r>
+      <w:r>
+        <w:rPr>
+          <w:b/>
+          <w:bCs/>
+          <w:sz w:val="36"/>
+          <w:szCs w:val="36"/>
+        </w:rPr>
+        <w:t>setup</w:t>
       </w:r>
     </w:p>
     <w:p>
@@ -4456,6 +4630,7 @@
         <w:rPr>
           <w:sz w:val="28"/>
           <w:szCs w:val="28"/>
+          <w:rtl/>
         </w:rPr>
       </w:pPr>
       <w:r>
@@ -4505,15 +4680,2654 @@
     <w:p>
       <w:pPr>
         <w:rPr>
+          <w:b/>
+          <w:bCs/>
           <w:sz w:val="36"/>
           <w:szCs w:val="36"/>
-          <w:u w:val="single"/>
-          <w:rtl/>
-        </w:rPr>
-      </w:pPr>
+        </w:rPr>
+      </w:pPr>
+      <w:r>
+        <w:rPr>
+          <w:b/>
+          <w:bCs/>
+          <w:sz w:val="36"/>
+          <w:szCs w:val="36"/>
+        </w:rPr>
+        <w:lastRenderedPageBreak/>
+        <w:t>Connection – recv</w:t>
+      </w:r>
+    </w:p>
+    <w:p>
+      <w:pPr>
+        <w:rPr>
+          <w:sz w:val="28"/>
+          <w:szCs w:val="28"/>
+          <w:rtl/>
+        </w:rPr>
+      </w:pPr>
+      <w:r>
+        <w:rPr>
+          <w:rFonts w:hint="cs"/>
+          <w:sz w:val="28"/>
+          <w:szCs w:val="28"/>
+          <w:rtl/>
+        </w:rPr>
+        <w:t>תפקיד הפעולה לקבל הודעה יחידה מן סוקט החיבור</w:t>
+      </w:r>
+      <w:r>
+        <w:rPr>
+          <w:rFonts w:hint="cs"/>
+          <w:sz w:val="28"/>
+          <w:szCs w:val="28"/>
+          <w:rtl/>
+        </w:rPr>
+        <w:t xml:space="preserve">. פורמט הודעה הוא: </w:t>
+      </w:r>
+    </w:p>
+    <w:p>
+      <w:pPr>
+        <w:rPr>
+          <w:sz w:val="28"/>
+          <w:szCs w:val="28"/>
+          <w:rtl/>
+        </w:rPr>
+      </w:pPr>
+      <w:r>
+        <w:rPr>
+          <w:sz w:val="28"/>
+          <w:szCs w:val="28"/>
+        </w:rPr>
+        <w:t>Size || Message</w:t>
+      </w:r>
+      <w:r>
+        <w:rPr>
+          <w:rFonts w:hint="cs"/>
+          <w:sz w:val="28"/>
+          <w:szCs w:val="28"/>
+          <w:rtl/>
+        </w:rPr>
+        <w:t xml:space="preserve"> </w:t>
+      </w:r>
+      <w:r>
+        <w:rPr>
+          <w:rFonts w:hint="cs"/>
+          <w:sz w:val="28"/>
+          <w:szCs w:val="28"/>
+          <w:rtl/>
+        </w:rPr>
+        <w:t xml:space="preserve">כאשר </w:t>
+      </w:r>
+      <w:r>
+        <w:rPr>
+          <w:sz w:val="28"/>
+          <w:szCs w:val="28"/>
+        </w:rPr>
+        <w:t>Size</w:t>
+      </w:r>
+      <w:r>
+        <w:rPr>
+          <w:rFonts w:hint="cs"/>
+          <w:sz w:val="28"/>
+          <w:szCs w:val="28"/>
+          <w:rtl/>
+        </w:rPr>
+        <w:t xml:space="preserve"> הוא אורך ההודעה ואורכו שלו קבוע וגודלו 7 תווים. </w:t>
+      </w:r>
+      <w:r>
+        <w:rPr>
+          <w:rFonts w:hint="cs"/>
+          <w:sz w:val="28"/>
+          <w:szCs w:val="28"/>
+          <w:rtl/>
+        </w:rPr>
+        <w:t xml:space="preserve">אורך הודעת פקודה הוא קבוע וגודלו 6 תווים. אורך הודעה רגילה הוא כאורך בלוק מקסימלי </w:t>
+      </w:r>
+      <w:r>
+        <w:rPr>
+          <w:sz w:val="28"/>
+          <w:szCs w:val="28"/>
+        </w:rPr>
+        <w:t>2MB</w:t>
+      </w:r>
+      <w:r>
+        <w:rPr>
+          <w:rFonts w:hint="cs"/>
+          <w:sz w:val="28"/>
+          <w:szCs w:val="28"/>
+          <w:rtl/>
+        </w:rPr>
+        <w:t xml:space="preserve"> (2097152 בייטים). במקרה שאורך ההודעה אינו שבעה ספרות יש לעשות פאד ל</w:t>
+      </w:r>
+      <w:r>
+        <w:rPr>
+          <w:sz w:val="28"/>
+          <w:szCs w:val="28"/>
+        </w:rPr>
+        <w:t>size</w:t>
+      </w:r>
+      <w:r>
+        <w:rPr>
+          <w:rFonts w:hint="cs"/>
+          <w:sz w:val="28"/>
+          <w:szCs w:val="28"/>
+          <w:rtl/>
+        </w:rPr>
+        <w:t xml:space="preserve"> לגודל 7 תווים עם אפסים.</w:t>
+      </w:r>
+    </w:p>
+    <w:p>
+      <w:pPr>
+        <w:rPr>
+          <w:sz w:val="28"/>
+          <w:szCs w:val="28"/>
+          <w:rtl/>
+        </w:rPr>
+      </w:pPr>
+      <w:r>
+        <w:rPr>
+          <w:rFonts w:hint="cs"/>
+          <w:sz w:val="28"/>
+          <w:szCs w:val="28"/>
+          <w:rtl/>
+        </w:rPr>
+        <w:t>הפעולה קוראת כ</w:t>
+      </w:r>
+      <w:r>
+        <w:rPr>
+          <w:sz w:val="28"/>
+          <w:szCs w:val="28"/>
+        </w:rPr>
+        <w:t>size + message</w:t>
+      </w:r>
+      <w:r>
+        <w:rPr>
+          <w:rFonts w:hint="cs"/>
+          <w:sz w:val="28"/>
+          <w:szCs w:val="28"/>
+          <w:rtl/>
+        </w:rPr>
+        <w:t xml:space="preserve"> בייטים מההודעה ולפי האורך שצוין ב</w:t>
+      </w:r>
+      <w:r>
+        <w:rPr>
+          <w:sz w:val="28"/>
+          <w:szCs w:val="28"/>
+        </w:rPr>
+        <w:t>size</w:t>
+      </w:r>
+      <w:r>
+        <w:rPr>
+          <w:rFonts w:hint="cs"/>
+          <w:sz w:val="28"/>
+          <w:szCs w:val="28"/>
+          <w:rtl/>
+        </w:rPr>
+        <w:t xml:space="preserve"> מחלצת הפעולה את </w:t>
+      </w:r>
+      <w:r>
+        <w:rPr>
+          <w:sz w:val="28"/>
+          <w:szCs w:val="28"/>
+        </w:rPr>
+        <w:t>message</w:t>
+      </w:r>
+      <w:r>
+        <w:rPr>
+          <w:rFonts w:hint="cs"/>
+          <w:sz w:val="28"/>
+          <w:szCs w:val="28"/>
+          <w:rtl/>
+        </w:rPr>
+        <w:t xml:space="preserve"> ומחזירה אותו.</w:t>
+      </w:r>
+    </w:p>
+    <w:p>
+      <w:pPr>
+        <w:rPr>
+          <w:rFonts w:hint="cs"/>
+          <w:sz w:val="28"/>
+          <w:szCs w:val="28"/>
+          <w:rtl/>
+        </w:rPr>
+      </w:pPr>
+      <w:r>
+        <w:rPr>
+          <w:rFonts w:hint="cs"/>
+          <w:sz w:val="28"/>
+          <w:szCs w:val="28"/>
+          <w:rtl/>
+        </w:rPr>
+        <w:t>במידה והפעולה נכשלת או מתקבלת הודעה שאינה תקינה היא סוגרת את החיבור.</w:t>
+      </w:r>
+    </w:p>
+    <w:p>
+      <w:pPr>
+        <w:rPr>
+          <w:b/>
+          <w:bCs/>
+          <w:sz w:val="36"/>
+          <w:szCs w:val="36"/>
+        </w:rPr>
+      </w:pPr>
+      <w:r>
+        <w:rPr>
+          <w:b/>
+          <w:bCs/>
+          <w:sz w:val="36"/>
+          <w:szCs w:val="36"/>
+        </w:rPr>
+        <w:t>Connection – send</w:t>
+      </w:r>
+    </w:p>
+    <w:p>
+      <w:pPr>
+        <w:rPr>
+          <w:sz w:val="28"/>
+          <w:szCs w:val="28"/>
+          <w:rtl/>
+        </w:rPr>
+      </w:pPr>
+      <w:r>
+        <w:rPr>
+          <w:rFonts w:hint="cs"/>
+          <w:sz w:val="28"/>
+          <w:szCs w:val="28"/>
+          <w:rtl/>
+        </w:rPr>
+        <w:t>תפקיד הפעולה לשלוח הודעה לעמית המחובר</w:t>
+      </w:r>
+      <w:r>
+        <w:rPr>
+          <w:rFonts w:hint="cs"/>
+          <w:sz w:val="28"/>
+          <w:szCs w:val="28"/>
+          <w:rtl/>
+        </w:rPr>
+        <w:t xml:space="preserve">. הפעולה מקבלת </w:t>
+      </w:r>
+      <w:r>
+        <w:rPr>
+          <w:sz w:val="28"/>
+          <w:szCs w:val="28"/>
+        </w:rPr>
+        <w:t>str message</w:t>
+      </w:r>
+      <w:r>
+        <w:rPr>
+          <w:rFonts w:hint="cs"/>
+          <w:sz w:val="28"/>
+          <w:szCs w:val="28"/>
+          <w:rtl/>
+        </w:rPr>
+        <w:t xml:space="preserve"> שהיא ההודעה שיש לשלוח. לפני שליחת ההודעה, הפעולה </w:t>
+      </w:r>
+      <w:r>
+        <w:rPr>
+          <w:rFonts w:hint="cs"/>
+          <w:sz w:val="28"/>
+          <w:szCs w:val="28"/>
+          <w:rtl/>
+        </w:rPr>
+        <w:t>תוסיף את אורכה לתחילת ההודעה ותעשה לאורך פאד לפי הצורך. הפעולה אינה מחזירה דבר.</w:t>
+      </w:r>
+    </w:p>
+    <w:p>
+      <w:pPr>
+        <w:rPr>
+          <w:rFonts w:hint="cs"/>
+          <w:sz w:val="28"/>
+          <w:szCs w:val="28"/>
+          <w:rtl/>
+        </w:rPr>
+      </w:pPr>
+      <w:r>
+        <w:rPr>
+          <w:rFonts w:hint="cs"/>
+          <w:sz w:val="28"/>
+          <w:szCs w:val="28"/>
+          <w:rtl/>
+        </w:rPr>
+        <w:t>במידה והפעולה נכשלת היא סוגרת את החיבור.</w:t>
+      </w:r>
+    </w:p>
+    <w:p>
+      <w:pPr>
+        <w:rPr>
+          <w:b/>
+          <w:bCs/>
+          <w:sz w:val="36"/>
+          <w:szCs w:val="36"/>
+        </w:rPr>
+      </w:pPr>
+      <w:r>
+        <w:rPr>
+          <w:b/>
+          <w:bCs/>
+          <w:sz w:val="36"/>
+          <w:szCs w:val="36"/>
+        </w:rPr>
+        <w:t xml:space="preserve">Connection – </w:t>
+      </w:r>
+      <w:r>
+        <w:rPr>
+          <w:b/>
+          <w:bCs/>
+          <w:sz w:val="36"/>
+          <w:szCs w:val="36"/>
+        </w:rPr>
+        <w:t>run</w:t>
+      </w:r>
+    </w:p>
+    <w:p>
+      <w:pPr>
+        <w:rPr>
+          <w:sz w:val="28"/>
+          <w:szCs w:val="28"/>
+          <w:rtl/>
+        </w:rPr>
+      </w:pPr>
+      <w:r>
+        <w:rPr>
+          <w:rFonts w:hint="cs"/>
+          <w:sz w:val="28"/>
+          <w:szCs w:val="28"/>
+          <w:rtl/>
+        </w:rPr>
+        <w:t>כל עוד החיבור פתוח באובייקט החיבור רץ תרד השייך לחיבור על פעולת ה</w:t>
+      </w:r>
+      <w:r>
+        <w:rPr>
+          <w:sz w:val="28"/>
+          <w:szCs w:val="28"/>
+        </w:rPr>
+        <w:t>Run</w:t>
+      </w:r>
+      <w:r>
+        <w:rPr>
+          <w:rFonts w:hint="cs"/>
+          <w:sz w:val="28"/>
+          <w:szCs w:val="28"/>
+          <w:rtl/>
+        </w:rPr>
+        <w:t xml:space="preserve"> של החיבור. הפעולה מאזינה</w:t>
+      </w:r>
+      <w:r>
+        <w:rPr>
+          <w:rFonts w:hint="cs"/>
+          <w:sz w:val="28"/>
+          <w:szCs w:val="28"/>
+          <w:rtl/>
+        </w:rPr>
+        <w:t xml:space="preserve"> להודעות מן העמית</w:t>
+      </w:r>
+      <w:r>
+        <w:rPr>
+          <w:rFonts w:hint="cs"/>
+          <w:sz w:val="28"/>
+          <w:szCs w:val="28"/>
+          <w:rtl/>
+        </w:rPr>
+        <w:t xml:space="preserve"> באמצעות פעולת ה</w:t>
+      </w:r>
+      <w:r>
+        <w:rPr>
+          <w:sz w:val="28"/>
+          <w:szCs w:val="28"/>
+        </w:rPr>
+        <w:t>recv</w:t>
+      </w:r>
+      <w:r>
+        <w:rPr>
+          <w:rFonts w:hint="cs"/>
+          <w:sz w:val="28"/>
+          <w:szCs w:val="28"/>
+          <w:rtl/>
+        </w:rPr>
+        <w:t xml:space="preserve">, </w:t>
+      </w:r>
+      <w:r>
+        <w:rPr>
+          <w:rFonts w:hint="cs"/>
+          <w:sz w:val="28"/>
+          <w:szCs w:val="28"/>
+          <w:rtl/>
+        </w:rPr>
+        <w:t>כאשר מתקבלת הודעה</w:t>
+      </w:r>
+      <w:r>
+        <w:rPr>
+          <w:rFonts w:hint="cs"/>
+          <w:sz w:val="28"/>
+          <w:szCs w:val="28"/>
+          <w:rtl/>
+        </w:rPr>
+        <w:t xml:space="preserve"> הפעולה </w:t>
+      </w:r>
+      <w:r>
+        <w:rPr>
+          <w:rFonts w:hint="cs"/>
+          <w:sz w:val="28"/>
+          <w:szCs w:val="28"/>
+          <w:rtl/>
+        </w:rPr>
+        <w:t xml:space="preserve">תריץ את </w:t>
+      </w:r>
+      <w:r>
+        <w:rPr>
+          <w:sz w:val="28"/>
+          <w:szCs w:val="28"/>
+        </w:rPr>
+        <w:t>Connection.execute_command</w:t>
+      </w:r>
+      <w:r>
+        <w:rPr>
+          <w:rFonts w:hint="cs"/>
+          <w:sz w:val="28"/>
+          <w:szCs w:val="28"/>
+          <w:rtl/>
+        </w:rPr>
+        <w:t xml:space="preserve">  אשר תבצע את הפקודה שהלקוח שלח במידה וההודעה אכן פקודה.</w:t>
+      </w:r>
+      <w:r>
+        <w:rPr>
+          <w:rFonts w:hint="cs"/>
+          <w:sz w:val="28"/>
+          <w:szCs w:val="28"/>
+          <w:rtl/>
+        </w:rPr>
+        <w:t xml:space="preserve"> הפעולה תשמור את ההודעה במאפיין באובייקט החיבור הנקרא </w:t>
+      </w:r>
+      <w:r>
+        <w:rPr>
+          <w:sz w:val="28"/>
+          <w:szCs w:val="28"/>
+        </w:rPr>
+        <w:t>last_message</w:t>
+      </w:r>
+      <w:r>
+        <w:rPr>
+          <w:rFonts w:hint="cs"/>
+          <w:sz w:val="28"/>
+          <w:szCs w:val="28"/>
+          <w:rtl/>
+        </w:rPr>
+        <w:t xml:space="preserve"> כדי שפעולות אחרות באובייקט יוכלו לגשת אליו בקלות</w:t>
+      </w:r>
+      <w:r>
+        <w:rPr>
+          <w:rFonts w:hint="cs"/>
+          <w:sz w:val="28"/>
+          <w:szCs w:val="28"/>
+          <w:rtl/>
+        </w:rPr>
+        <w:t>.</w:t>
+      </w:r>
+      <w:r>
+        <w:rPr>
+          <w:rFonts w:hint="cs"/>
+          <w:sz w:val="28"/>
+          <w:szCs w:val="28"/>
+          <w:rtl/>
+        </w:rPr>
+        <w:t xml:space="preserve"> במידה והתקבל "</w:t>
+      </w:r>
+      <w:r>
+        <w:rPr>
+          <w:rFonts w:hint="cs"/>
+          <w:sz w:val="28"/>
+          <w:szCs w:val="28"/>
+        </w:rPr>
+        <w:t>TERMINATE</w:t>
+      </w:r>
+      <w:r>
+        <w:rPr>
+          <w:rFonts w:hint="cs"/>
+          <w:sz w:val="28"/>
+          <w:szCs w:val="28"/>
+          <w:rtl/>
+        </w:rPr>
+        <w:t xml:space="preserve">", הפעולה סוגרת את החיבור. הפעולה לא </w:t>
+      </w:r>
+      <w:r>
+        <w:rPr>
+          <w:rFonts w:hint="cs"/>
+          <w:sz w:val="28"/>
+          <w:szCs w:val="28"/>
+          <w:rtl/>
+        </w:rPr>
+        <w:t xml:space="preserve">תריץ את </w:t>
+      </w:r>
+      <w:r>
+        <w:rPr>
+          <w:sz w:val="28"/>
+          <w:szCs w:val="28"/>
+        </w:rPr>
+        <w:t>execute_command</w:t>
+      </w:r>
+      <w:r>
+        <w:rPr>
+          <w:rFonts w:hint="cs"/>
+          <w:sz w:val="28"/>
+          <w:szCs w:val="28"/>
+          <w:rtl/>
+        </w:rPr>
+        <w:t xml:space="preserve"> אילולא החיבור צלח את התסדיר.</w:t>
+      </w:r>
+    </w:p>
+    <w:p>
+      <w:pPr>
+        <w:rPr>
+          <w:b/>
+          <w:bCs/>
+          <w:sz w:val="36"/>
+          <w:szCs w:val="36"/>
+        </w:rPr>
+      </w:pPr>
+      <w:r>
+        <w:rPr>
+          <w:rFonts w:hint="cs"/>
+          <w:b/>
+          <w:bCs/>
+          <w:sz w:val="36"/>
+          <w:szCs w:val="36"/>
+        </w:rPr>
+        <w:t>C</w:t>
+      </w:r>
+      <w:r>
+        <w:rPr>
+          <w:b/>
+          <w:bCs/>
+          <w:sz w:val="36"/>
+          <w:szCs w:val="36"/>
+        </w:rPr>
+        <w:t>onnection – read_last_message</w:t>
+      </w:r>
+    </w:p>
+    <w:p>
+      <w:pPr>
+        <w:rPr>
+          <w:sz w:val="28"/>
+          <w:szCs w:val="28"/>
+          <w:rtl/>
+        </w:rPr>
+      </w:pPr>
+      <w:r>
+        <w:rPr>
+          <w:rFonts w:hint="cs"/>
+          <w:sz w:val="28"/>
+          <w:szCs w:val="28"/>
+          <w:rtl/>
+        </w:rPr>
+        <w:t xml:space="preserve">פעולה זו מנסה לקרוא את הערך </w:t>
+      </w:r>
+      <w:r>
+        <w:rPr>
+          <w:sz w:val="28"/>
+          <w:szCs w:val="28"/>
+        </w:rPr>
+        <w:t>Connection.last_message</w:t>
+      </w:r>
+      <w:r>
+        <w:rPr>
+          <w:rFonts w:hint="cs"/>
+          <w:sz w:val="28"/>
+          <w:szCs w:val="28"/>
+          <w:rtl/>
+        </w:rPr>
+        <w:t xml:space="preserve"> אשר תחילה מאותחל ל</w:t>
+      </w:r>
+      <w:r>
+        <w:rPr>
+          <w:sz w:val="28"/>
+          <w:szCs w:val="28"/>
+        </w:rPr>
+        <w:t>None</w:t>
+      </w:r>
+      <w:r>
+        <w:rPr>
+          <w:rFonts w:hint="cs"/>
+          <w:sz w:val="28"/>
+          <w:szCs w:val="28"/>
+          <w:rtl/>
+        </w:rPr>
+        <w:t xml:space="preserve">. הפעולה תקרא את הערך רק כאשר ערכו אינו </w:t>
+      </w:r>
+      <w:r>
+        <w:rPr>
+          <w:rFonts w:hint="cs"/>
+          <w:sz w:val="28"/>
+          <w:szCs w:val="28"/>
+        </w:rPr>
+        <w:t>N</w:t>
+      </w:r>
+      <w:r>
+        <w:rPr>
+          <w:sz w:val="28"/>
+          <w:szCs w:val="28"/>
+        </w:rPr>
+        <w:t>one</w:t>
+      </w:r>
+      <w:r>
+        <w:rPr>
+          <w:rFonts w:hint="cs"/>
+          <w:sz w:val="28"/>
+          <w:szCs w:val="28"/>
+          <w:rtl/>
+        </w:rPr>
+        <w:t xml:space="preserve"> (הפעולה </w:t>
+      </w:r>
+      <w:r>
+        <w:rPr>
+          <w:sz w:val="28"/>
+          <w:szCs w:val="28"/>
+        </w:rPr>
+        <w:t>run</w:t>
+      </w:r>
+      <w:r>
+        <w:rPr>
+          <w:rFonts w:hint="cs"/>
+          <w:sz w:val="28"/>
+          <w:szCs w:val="28"/>
+          <w:rtl/>
+        </w:rPr>
+        <w:t xml:space="preserve"> קיבלה הודעה ושינתה אותו)</w:t>
+      </w:r>
+      <w:r>
+        <w:rPr>
+          <w:sz w:val="28"/>
+          <w:szCs w:val="28"/>
+        </w:rPr>
+        <w:t>.</w:t>
+      </w:r>
+      <w:r>
+        <w:rPr>
+          <w:rFonts w:hint="cs"/>
+          <w:sz w:val="28"/>
+          <w:szCs w:val="28"/>
+          <w:rtl/>
+        </w:rPr>
+        <w:t xml:space="preserve"> כאשר </w:t>
+      </w:r>
+      <w:r>
+        <w:rPr>
+          <w:sz w:val="28"/>
+          <w:szCs w:val="28"/>
+        </w:rPr>
+        <w:t>last_message</w:t>
+      </w:r>
+      <w:r>
+        <w:rPr>
+          <w:rFonts w:hint="cs"/>
+          <w:sz w:val="28"/>
+          <w:szCs w:val="28"/>
+          <w:rtl/>
+        </w:rPr>
+        <w:t xml:space="preserve"> אינו </w:t>
+      </w:r>
+      <w:r>
+        <w:rPr>
+          <w:sz w:val="28"/>
+          <w:szCs w:val="28"/>
+        </w:rPr>
+        <w:t>None</w:t>
+      </w:r>
+      <w:r>
+        <w:rPr>
+          <w:rFonts w:hint="cs"/>
+          <w:sz w:val="28"/>
+          <w:szCs w:val="28"/>
+          <w:rtl/>
+        </w:rPr>
+        <w:t xml:space="preserve"> הפעולה קוראת את הערך, מאפסת אותו חזרה ל</w:t>
+      </w:r>
+      <w:r>
+        <w:rPr>
+          <w:sz w:val="28"/>
+          <w:szCs w:val="28"/>
+        </w:rPr>
+        <w:t>None</w:t>
+      </w:r>
+      <w:r>
+        <w:rPr>
+          <w:rFonts w:hint="cs"/>
+          <w:sz w:val="28"/>
+          <w:szCs w:val="28"/>
+          <w:rtl/>
+        </w:rPr>
+        <w:t xml:space="preserve"> ומחזירה את ערכו לפני האיפוס.</w:t>
+      </w:r>
+    </w:p>
+    <w:p>
+      <w:pPr>
+        <w:rPr>
+          <w:sz w:val="28"/>
+          <w:szCs w:val="28"/>
+          <w:rtl/>
+        </w:rPr>
+      </w:pPr>
+      <w:r>
+        <w:rPr>
+          <w:rFonts w:hint="cs"/>
+          <w:sz w:val="28"/>
+          <w:szCs w:val="28"/>
+          <w:rtl/>
+        </w:rPr>
+        <w:lastRenderedPageBreak/>
+        <w:t xml:space="preserve">כל עוד </w:t>
+      </w:r>
+      <w:r>
+        <w:rPr>
+          <w:sz w:val="28"/>
+          <w:szCs w:val="28"/>
+        </w:rPr>
+        <w:t>last_message</w:t>
+      </w:r>
+      <w:r>
+        <w:rPr>
+          <w:rFonts w:hint="cs"/>
+          <w:sz w:val="28"/>
+          <w:szCs w:val="28"/>
+          <w:rtl/>
+        </w:rPr>
+        <w:t xml:space="preserve"> שווה ל</w:t>
+      </w:r>
+      <w:r>
+        <w:rPr>
+          <w:rFonts w:hint="cs"/>
+          <w:sz w:val="28"/>
+          <w:szCs w:val="28"/>
+        </w:rPr>
+        <w:t>N</w:t>
+      </w:r>
+      <w:r>
+        <w:rPr>
+          <w:sz w:val="28"/>
+          <w:szCs w:val="28"/>
+        </w:rPr>
+        <w:t>one</w:t>
+      </w:r>
+      <w:r>
+        <w:rPr>
+          <w:rFonts w:hint="cs"/>
+          <w:sz w:val="28"/>
+          <w:szCs w:val="28"/>
+          <w:rtl/>
+        </w:rPr>
+        <w:t xml:space="preserve"> הפעולה תחכה עד שערכו אינו </w:t>
+      </w:r>
+      <w:r>
+        <w:rPr>
+          <w:rFonts w:hint="cs"/>
+          <w:sz w:val="28"/>
+          <w:szCs w:val="28"/>
+        </w:rPr>
+        <w:t>N</w:t>
+      </w:r>
+      <w:r>
+        <w:rPr>
+          <w:sz w:val="28"/>
+          <w:szCs w:val="28"/>
+        </w:rPr>
+        <w:t>one</w:t>
+      </w:r>
+      <w:r>
+        <w:rPr>
+          <w:rFonts w:hint="cs"/>
+          <w:sz w:val="28"/>
+          <w:szCs w:val="28"/>
+          <w:rtl/>
+        </w:rPr>
+        <w:t xml:space="preserve"> או שעברו 15</w:t>
+      </w:r>
+      <w:r>
+        <w:rPr>
+          <w:sz w:val="28"/>
+          <w:szCs w:val="28"/>
+        </w:rPr>
+        <w:t xml:space="preserve"> </w:t>
+      </w:r>
+      <w:r>
+        <w:rPr>
+          <w:rFonts w:hint="cs"/>
+          <w:sz w:val="28"/>
+          <w:szCs w:val="28"/>
+          <w:rtl/>
+        </w:rPr>
+        <w:t xml:space="preserve"> שניות. אם עברו 15 שניות ושום ערך לא נקרא הפעולה תעלה שגיאה (אך לא תסגור את החיבור)</w:t>
+      </w:r>
+    </w:p>
+    <w:p>
+      <w:pPr>
+        <w:rPr>
+          <w:b/>
+          <w:bCs/>
+          <w:sz w:val="36"/>
+          <w:szCs w:val="36"/>
+          <w:rtl/>
+        </w:rPr>
+      </w:pPr>
+      <w:r>
+        <w:rPr>
+          <w:b/>
+          <w:bCs/>
+          <w:sz w:val="36"/>
+          <w:szCs w:val="36"/>
+        </w:rPr>
+        <w:t>Connection – execute_command</w:t>
+      </w:r>
+    </w:p>
+    <w:p>
+      <w:pPr>
+        <w:rPr>
+          <w:sz w:val="28"/>
+          <w:szCs w:val="28"/>
+          <w:rtl/>
+        </w:rPr>
+      </w:pPr>
+      <w:r>
+        <w:rPr>
+          <w:rFonts w:hint="cs"/>
+          <w:sz w:val="28"/>
+          <w:szCs w:val="28"/>
+          <w:rtl/>
+        </w:rPr>
+        <w:t xml:space="preserve">הפעולה מקבלת הודעה </w:t>
+      </w:r>
+      <w:r>
+        <w:rPr>
+          <w:sz w:val="28"/>
+          <w:szCs w:val="28"/>
+        </w:rPr>
+        <w:t>str message</w:t>
+      </w:r>
+      <w:r>
+        <w:rPr>
+          <w:rFonts w:hint="cs"/>
+          <w:sz w:val="28"/>
+          <w:szCs w:val="28"/>
+          <w:rtl/>
+        </w:rPr>
+        <w:t xml:space="preserve"> ובמידה וההודעה היא פקודה ידועה, הפעולה תפתח בשיחת פקודה עם העמית כדבר הפקודה. במידה והפקודה צלחה הפעולה תחזיר </w:t>
+      </w:r>
+      <w:r>
+        <w:rPr>
+          <w:sz w:val="28"/>
+          <w:szCs w:val="28"/>
+        </w:rPr>
+        <w:t>True</w:t>
+      </w:r>
+      <w:r>
+        <w:rPr>
+          <w:rFonts w:hint="cs"/>
+          <w:sz w:val="28"/>
+          <w:szCs w:val="28"/>
+          <w:rtl/>
+        </w:rPr>
+        <w:t xml:space="preserve"> אחרת אם הפקודה נכשלה תחזיר </w:t>
+      </w:r>
+      <w:r>
+        <w:rPr>
+          <w:sz w:val="28"/>
+          <w:szCs w:val="28"/>
+        </w:rPr>
+        <w:t>False</w:t>
+      </w:r>
+      <w:r>
+        <w:rPr>
+          <w:rFonts w:hint="cs"/>
+          <w:sz w:val="28"/>
+          <w:szCs w:val="28"/>
+          <w:rtl/>
+        </w:rPr>
+        <w:t>.</w:t>
+      </w:r>
+    </w:p>
+    <w:p>
+      <w:pPr>
+        <w:rPr>
+          <w:b/>
+          <w:bCs/>
+          <w:sz w:val="36"/>
+          <w:szCs w:val="36"/>
+          <w:rtl/>
+        </w:rPr>
+      </w:pPr>
+      <w:r>
+        <w:rPr>
+          <w:rFonts w:hint="cs"/>
+          <w:b/>
+          <w:bCs/>
+          <w:sz w:val="36"/>
+          <w:szCs w:val="36"/>
+          <w:rtl/>
+        </w:rPr>
+        <w:t xml:space="preserve">פקודות </w:t>
+      </w:r>
+      <w:r>
+        <w:rPr>
+          <w:b/>
+          <w:bCs/>
+          <w:sz w:val="36"/>
+          <w:szCs w:val="36"/>
+        </w:rPr>
+        <w:t>Connection</w:t>
+      </w:r>
+    </w:p>
+    <w:p>
+      <w:pPr>
+        <w:rPr>
+          <w:sz w:val="28"/>
+          <w:szCs w:val="28"/>
+          <w:rtl/>
+        </w:rPr>
+      </w:pPr>
+      <w:r>
+        <w:rPr>
+          <w:rFonts w:hint="cs"/>
+          <w:sz w:val="28"/>
+          <w:szCs w:val="28"/>
+          <w:rtl/>
+        </w:rPr>
+        <w:t xml:space="preserve">לכל פקודה אפשרית יש קוד משלה שהוא שמה של הפקודה מקוצר לשישה תווים. הפקודות החוקיות בחיבור הן </w:t>
+      </w:r>
+      <w:r>
+        <w:rPr>
+          <w:sz w:val="28"/>
+          <w:szCs w:val="28"/>
+        </w:rPr>
+        <w:t>SENDTX</w:t>
+      </w:r>
+      <w:r>
+        <w:rPr>
+          <w:rFonts w:hint="cs"/>
+          <w:sz w:val="28"/>
+          <w:szCs w:val="28"/>
+          <w:rtl/>
+        </w:rPr>
+        <w:t xml:space="preserve"> שליחת העברה, </w:t>
+      </w:r>
+      <w:r>
+        <w:rPr>
+          <w:sz w:val="28"/>
+          <w:szCs w:val="28"/>
+        </w:rPr>
+        <w:t>SENDBK</w:t>
+      </w:r>
+      <w:r>
+        <w:rPr>
+          <w:rFonts w:hint="cs"/>
+          <w:sz w:val="28"/>
+          <w:szCs w:val="28"/>
+          <w:rtl/>
+        </w:rPr>
+        <w:t xml:space="preserve"> שליחת בלוק ולבסוף </w:t>
+      </w:r>
+      <w:r>
+        <w:rPr>
+          <w:sz w:val="28"/>
+          <w:szCs w:val="28"/>
+        </w:rPr>
+        <w:t>CHNSYN</w:t>
+      </w:r>
+      <w:r>
+        <w:rPr>
+          <w:rFonts w:hint="cs"/>
+          <w:sz w:val="28"/>
+          <w:szCs w:val="28"/>
+          <w:rtl/>
+        </w:rPr>
+        <w:t xml:space="preserve"> סנכרון שרשראות בלוקים.</w:t>
+      </w:r>
+    </w:p>
+    <w:p>
+      <w:pPr>
+        <w:rPr>
+          <w:sz w:val="28"/>
+          <w:szCs w:val="28"/>
+          <w:rtl/>
+        </w:rPr>
+      </w:pPr>
+      <w:r>
+        <w:rPr>
+          <w:rFonts w:hint="cs"/>
+          <w:sz w:val="28"/>
+          <w:szCs w:val="28"/>
+          <w:rtl/>
+        </w:rPr>
+        <w:t xml:space="preserve">לכל פקודה אפשרית גם צמד שני פעולות המבצעות אותה בין העמיתים, פעולה של פוקד ונפקד. פעולות הנפקד מקומם בתוך </w:t>
+      </w:r>
+      <w:r>
+        <w:rPr>
+          <w:sz w:val="28"/>
+          <w:szCs w:val="28"/>
+        </w:rPr>
+        <w:t>execute_command</w:t>
+      </w:r>
+      <w:r>
+        <w:rPr>
+          <w:rFonts w:hint="cs"/>
+          <w:sz w:val="28"/>
+          <w:szCs w:val="28"/>
+          <w:rtl/>
+        </w:rPr>
+        <w:t xml:space="preserve">. ופעולות הפוקד הם פעולות של </w:t>
+      </w:r>
+      <w:r>
+        <w:rPr>
+          <w:sz w:val="28"/>
+          <w:szCs w:val="28"/>
+        </w:rPr>
+        <w:t>Connection</w:t>
+      </w:r>
+      <w:r>
+        <w:rPr>
+          <w:rFonts w:hint="cs"/>
+          <w:sz w:val="28"/>
+          <w:szCs w:val="28"/>
+          <w:rtl/>
+        </w:rPr>
+        <w:t>.</w:t>
+      </w:r>
+    </w:p>
+    <w:p>
+      <w:pPr>
+        <w:rPr>
+          <w:sz w:val="28"/>
+          <w:szCs w:val="28"/>
+          <w:rtl/>
+        </w:rPr>
+      </w:pPr>
+      <w:r>
+        <w:rPr>
+          <w:rFonts w:hint="cs"/>
+          <w:sz w:val="28"/>
+          <w:szCs w:val="28"/>
+          <w:rtl/>
+        </w:rPr>
+        <w:t>כל פעולת פקודה פוקדת תמיד ראשית שולחת את קוד הפקודה אל העמית לפני תחילת ביצועה.</w:t>
+      </w:r>
+    </w:p>
+    <w:p>
+      <w:pPr>
+        <w:rPr>
+          <w:sz w:val="28"/>
+          <w:szCs w:val="28"/>
+          <w:rtl/>
+        </w:rPr>
+      </w:pPr>
+    </w:p>
+    <w:p>
+      <w:pPr>
+        <w:rPr>
+          <w:sz w:val="28"/>
+          <w:szCs w:val="28"/>
+          <w:rtl/>
+        </w:rPr>
+      </w:pPr>
+    </w:p>
+    <w:p>
+      <w:pPr>
+        <w:rPr>
+          <w:sz w:val="28"/>
+          <w:szCs w:val="28"/>
+          <w:rtl/>
+        </w:rPr>
+      </w:pPr>
+    </w:p>
+    <w:p>
+      <w:pPr>
+        <w:rPr>
+          <w:sz w:val="28"/>
+          <w:szCs w:val="28"/>
+          <w:rtl/>
+        </w:rPr>
+      </w:pPr>
+    </w:p>
+    <w:p>
+      <w:pPr>
+        <w:rPr>
+          <w:sz w:val="28"/>
+          <w:szCs w:val="28"/>
+          <w:rtl/>
+        </w:rPr>
+      </w:pPr>
+    </w:p>
+    <w:p>
+      <w:pPr>
+        <w:rPr>
+          <w:sz w:val="28"/>
+          <w:szCs w:val="28"/>
+          <w:rtl/>
+        </w:rPr>
+      </w:pPr>
+    </w:p>
+    <w:p>
+      <w:pPr>
+        <w:rPr>
+          <w:sz w:val="28"/>
+          <w:szCs w:val="28"/>
+          <w:rtl/>
+        </w:rPr>
+      </w:pPr>
+    </w:p>
+    <w:p>
+      <w:pPr>
+        <w:rPr>
+          <w:sz w:val="28"/>
+          <w:szCs w:val="28"/>
+          <w:rtl/>
+        </w:rPr>
+      </w:pPr>
+    </w:p>
+    <w:p>
+      <w:pPr>
+        <w:rPr>
+          <w:sz w:val="28"/>
+          <w:szCs w:val="28"/>
+          <w:rtl/>
+        </w:rPr>
+      </w:pPr>
+    </w:p>
+    <w:p>
+      <w:pPr>
+        <w:rPr>
+          <w:sz w:val="28"/>
+          <w:szCs w:val="28"/>
+          <w:rtl/>
+        </w:rPr>
+      </w:pPr>
+    </w:p>
+    <w:p>
+      <w:pPr>
+        <w:rPr>
+          <w:sz w:val="28"/>
+          <w:szCs w:val="28"/>
+          <w:rtl/>
+        </w:rPr>
+      </w:pPr>
+    </w:p>
+    <w:p>
+      <w:pPr>
+        <w:rPr>
+          <w:b/>
+          <w:bCs/>
+          <w:sz w:val="36"/>
+          <w:szCs w:val="36"/>
+          <w:rtl/>
+        </w:rPr>
+      </w:pPr>
+      <w:r>
+        <w:rPr>
+          <w:b/>
+          <w:bCs/>
+          <w:sz w:val="36"/>
+          <w:szCs w:val="36"/>
+        </w:rPr>
+        <w:lastRenderedPageBreak/>
+        <w:t>SENDTX</w:t>
+      </w:r>
+    </w:p>
+    <w:p>
+      <w:pPr>
+        <w:rPr>
+          <w:sz w:val="28"/>
+          <w:szCs w:val="28"/>
+          <w:rtl/>
+        </w:rPr>
+      </w:pPr>
+      <w:r>
+        <w:rPr>
+          <w:rFonts w:hint="cs"/>
+          <w:sz w:val="28"/>
+          <w:szCs w:val="28"/>
+          <w:rtl/>
+        </w:rPr>
+        <w:t>מטרת הפקודה היא לשתף בהעברה שהגיע אל הפוקד, הפוקד מעוניין לשלוח את ההעברה לנפקד</w:t>
+      </w:r>
+    </w:p>
+    <w:p>
+      <w:pPr>
+        <w:rPr>
+          <w:rFonts w:hint="cs"/>
+          <w:sz w:val="28"/>
+          <w:szCs w:val="28"/>
+          <w:rtl/>
+        </w:rPr>
+      </w:pPr>
+      <w:r>
+        <w:rPr>
+          <w:rFonts w:hint="cs"/>
+          <w:sz w:val="28"/>
+          <w:szCs w:val="28"/>
+          <w:rtl/>
+        </w:rPr>
+        <w:t>להלן תרשים המתאר את התקשורת בין הפוקד (</w:t>
+      </w:r>
+      <w:r>
+        <w:rPr>
+          <w:sz w:val="28"/>
+          <w:szCs w:val="28"/>
+        </w:rPr>
+        <w:t>Peer 1</w:t>
+      </w:r>
+      <w:r>
+        <w:rPr>
+          <w:rFonts w:hint="cs"/>
+          <w:sz w:val="28"/>
+          <w:szCs w:val="28"/>
+          <w:rtl/>
+        </w:rPr>
+        <w:t>)</w:t>
+      </w:r>
+      <w:r>
+        <w:rPr>
+          <w:rFonts w:hint="cs"/>
+          <w:sz w:val="28"/>
+          <w:szCs w:val="28"/>
+        </w:rPr>
+        <w:t xml:space="preserve"> </w:t>
+      </w:r>
+      <w:r>
+        <w:rPr>
+          <w:rFonts w:hint="cs"/>
+          <w:sz w:val="28"/>
+          <w:szCs w:val="28"/>
+          <w:rtl/>
+        </w:rPr>
+        <w:t>לבין הנפקד (</w:t>
+      </w:r>
+      <w:r>
+        <w:rPr>
+          <w:sz w:val="28"/>
+          <w:szCs w:val="28"/>
+        </w:rPr>
+        <w:t>Peer 2</w:t>
+      </w:r>
+      <w:r>
+        <w:rPr>
+          <w:rFonts w:hint="cs"/>
+          <w:sz w:val="28"/>
+          <w:szCs w:val="28"/>
+          <w:rtl/>
+        </w:rPr>
+        <w:t>)</w:t>
+      </w:r>
+    </w:p>
+    <w:p>
+      <w:pPr>
+        <w:rPr>
+          <w:rFonts w:hint="cs"/>
+          <w:b/>
+          <w:bCs/>
+          <w:sz w:val="36"/>
+          <w:szCs w:val="36"/>
+          <w:rtl/>
+        </w:rPr>
+      </w:pPr>
+      <w:r>
+        <w:rPr>
+          <w:noProof/>
+        </w:rPr>
+        <w:drawing>
+          <wp:inline distT="0" distB="0" distL="0" distR="0" wp14:anchorId="39A1781F" wp14:editId="028A2232">
+            <wp:extent cx="4191000" cy="3038475"/>
+            <wp:effectExtent l="0" t="0" r="0" b="9525"/>
+            <wp:docPr id="4" name="תמונה 4"/>
+            <wp:cNvGraphicFramePr>
+              <a:graphicFrameLocks xmlns:a="http://schemas.openxmlformats.org/drawingml/2006/main" noChangeAspect="1"/>
+            </wp:cNvGraphicFramePr>
+            <a:graphic xmlns:a="http://schemas.openxmlformats.org/drawingml/2006/main">
+              <a:graphicData uri="http://schemas.openxmlformats.org/drawingml/2006/picture">
+                <pic:pic xmlns:pic="http://schemas.openxmlformats.org/drawingml/2006/picture">
+                  <pic:nvPicPr>
+                    <pic:cNvPr id="1" name=""/>
+                    <pic:cNvPicPr/>
+                  </pic:nvPicPr>
+                  <pic:blipFill>
+                    <a:blip r:embed="rId15"/>
+                    <a:stretch>
+                      <a:fillRect/>
+                    </a:stretch>
+                  </pic:blipFill>
+                  <pic:spPr>
+                    <a:xfrm>
+                      <a:off x="0" y="0"/>
+                      <a:ext cx="4191000" cy="3038475"/>
+                    </a:xfrm>
+                    <a:prstGeom prst="rect">
+                      <a:avLst/>
+                    </a:prstGeom>
+                  </pic:spPr>
+                </pic:pic>
+              </a:graphicData>
+            </a:graphic>
+          </wp:inline>
+        </w:drawing>
+      </w:r>
+    </w:p>
+    <w:p>
+      <w:pPr>
+        <w:rPr>
+          <w:sz w:val="28"/>
+          <w:szCs w:val="28"/>
+          <w:rtl/>
+        </w:rPr>
+      </w:pPr>
+      <w:r>
+        <w:rPr>
+          <w:rFonts w:hint="cs"/>
+          <w:sz w:val="28"/>
+          <w:szCs w:val="28"/>
+          <w:rtl/>
+        </w:rPr>
+        <w:t>ראשית הפוקד שולח את קוד הפקודה לנפקד והנפקד מחזיר תשובה שקיבל את ההודעה. לאחר מכן הפוקד שולח את החתימה הדיגיטלית של ההעברה והנפקד מחזיר כתשובה אם הוא רוצה לקבל את ההעברה. אם כן הפוקד שולח את ההעברה אחרת לא נשלח דבר והפקודה הסתיימה.</w:t>
+      </w:r>
+    </w:p>
+    <w:p>
+      <w:pPr>
+        <w:rPr>
+          <w:sz w:val="28"/>
+          <w:szCs w:val="28"/>
+          <w:rtl/>
+        </w:rPr>
+      </w:pPr>
+      <w:r>
+        <w:rPr>
+          <w:rFonts w:hint="cs"/>
+          <w:sz w:val="28"/>
+          <w:szCs w:val="28"/>
+          <w:rtl/>
+        </w:rPr>
+        <w:t>הנפקד מעוניין בהעברה כל עוד הוא אינו מכיר אותה בעצמו או היא איננה על שרשרת הבלוקים שלו.</w:t>
+      </w:r>
+    </w:p>
+    <w:p>
+      <w:pPr>
+        <w:rPr>
+          <w:sz w:val="28"/>
+          <w:szCs w:val="28"/>
+        </w:rPr>
+      </w:pPr>
+      <w:r>
+        <w:rPr>
+          <w:rFonts w:hint="cs"/>
+          <w:sz w:val="28"/>
+          <w:szCs w:val="28"/>
+          <w:rtl/>
+        </w:rPr>
+        <w:t>לאחר שההעברה התקבלה על ידי הפוקד,</w:t>
+      </w:r>
+      <w:r>
+        <w:rPr>
+          <w:rFonts w:hint="cs"/>
+          <w:sz w:val="28"/>
+          <w:szCs w:val="28"/>
+          <w:rtl/>
+        </w:rPr>
+        <w:t xml:space="preserve"> הפוקד יאמת שהיא תקינה ושהחתימה הדיגיטלית שלה שווה לזו שציין הפוקד לפני שליחתה. אם ההעברה אומתה</w:t>
+      </w:r>
+      <w:r>
+        <w:rPr>
+          <w:rFonts w:hint="cs"/>
+          <w:sz w:val="28"/>
+          <w:szCs w:val="28"/>
+          <w:rtl/>
+        </w:rPr>
+        <w:t xml:space="preserve"> הנפקד יוסיף אותה אל בריכת ההעברות שלו וישתף אותה (יריץ </w:t>
+      </w:r>
+      <w:r>
+        <w:rPr>
+          <w:sz w:val="28"/>
+          <w:szCs w:val="28"/>
+        </w:rPr>
+        <w:t>SENDTX</w:t>
+      </w:r>
+      <w:r>
+        <w:rPr>
+          <w:rFonts w:hint="cs"/>
+          <w:sz w:val="28"/>
+          <w:szCs w:val="28"/>
+          <w:rtl/>
+        </w:rPr>
+        <w:t>) עם כל שאר עמיתיו שהם אינם הפוקד.</w:t>
+      </w:r>
+      <w:r>
+        <w:rPr>
+          <w:rFonts w:hint="cs"/>
+          <w:sz w:val="28"/>
+          <w:szCs w:val="28"/>
+          <w:rtl/>
+        </w:rPr>
+        <w:t xml:space="preserve"> אחרת אם החתימה הדיגיטלית אינה זהה, הפעולה תסגור את החיבור.</w:t>
+      </w:r>
+    </w:p>
+    <w:p>
+      <w:pPr>
+        <w:rPr>
+          <w:sz w:val="28"/>
+          <w:szCs w:val="28"/>
+        </w:rPr>
+      </w:pPr>
+    </w:p>
+    <w:p>
+      <w:pPr>
+        <w:rPr>
+          <w:sz w:val="28"/>
+          <w:szCs w:val="28"/>
+        </w:rPr>
+      </w:pPr>
+    </w:p>
+    <w:p>
+      <w:pPr>
+        <w:rPr>
+          <w:sz w:val="28"/>
+          <w:szCs w:val="28"/>
+        </w:rPr>
+      </w:pPr>
+    </w:p>
+    <w:p>
+      <w:pPr>
+        <w:rPr>
+          <w:sz w:val="28"/>
+          <w:szCs w:val="28"/>
+        </w:rPr>
+      </w:pPr>
+    </w:p>
+    <w:p>
+      <w:pPr>
+        <w:rPr>
+          <w:sz w:val="28"/>
+          <w:szCs w:val="28"/>
+          <w:rtl/>
+        </w:rPr>
+      </w:pPr>
+    </w:p>
+    <w:p>
+      <w:pPr>
+        <w:rPr>
+          <w:b/>
+          <w:bCs/>
+          <w:sz w:val="36"/>
+          <w:szCs w:val="36"/>
+          <w:rtl/>
+        </w:rPr>
+      </w:pPr>
+      <w:r>
+        <w:rPr>
+          <w:rFonts w:hint="cs"/>
+          <w:b/>
+          <w:bCs/>
+          <w:sz w:val="36"/>
+          <w:szCs w:val="36"/>
+        </w:rPr>
+        <w:t>SENDBK</w:t>
+      </w:r>
+    </w:p>
+    <w:p>
+      <w:pPr>
+        <w:rPr>
+          <w:sz w:val="28"/>
+          <w:szCs w:val="28"/>
+          <w:rtl/>
+        </w:rPr>
+      </w:pPr>
+      <w:r>
+        <w:rPr>
+          <w:rFonts w:hint="cs"/>
+          <w:sz w:val="28"/>
+          <w:szCs w:val="28"/>
+          <w:rtl/>
+        </w:rPr>
+        <w:t xml:space="preserve">מטרת </w:t>
+      </w:r>
+      <w:r>
+        <w:rPr>
+          <w:rFonts w:hint="cs"/>
+          <w:sz w:val="28"/>
+          <w:szCs w:val="28"/>
+          <w:rtl/>
+        </w:rPr>
+        <w:t>הפעולה היא לשתף בלוק ששורשר בצד הפוקד אל הנפקד. הפוקד מעוניין לשלוח את הבלוק לנפקד.</w:t>
+      </w:r>
+      <w:r>
+        <w:rPr>
+          <w:rFonts w:hint="cs"/>
+          <w:sz w:val="28"/>
+          <w:szCs w:val="28"/>
+          <w:rtl/>
+        </w:rPr>
+        <w:t xml:space="preserve"> עמית מעוניין לשלוח בלוק לעמית אחר רק כאשר שרשר בלוק חדש.</w:t>
+      </w:r>
+    </w:p>
+    <w:p>
+      <w:pPr>
+        <w:rPr>
+          <w:sz w:val="28"/>
+          <w:szCs w:val="28"/>
+          <w:rtl/>
+        </w:rPr>
+      </w:pPr>
+      <w:r>
+        <w:rPr>
+          <w:rFonts w:hint="cs"/>
+          <w:sz w:val="28"/>
+          <w:szCs w:val="28"/>
+          <w:rtl/>
+        </w:rPr>
+        <w:t xml:space="preserve">להלן תרשים המתאר את התקשורת בין הפוקד </w:t>
+      </w:r>
+      <w:r>
+        <w:rPr>
+          <w:sz w:val="28"/>
+          <w:szCs w:val="28"/>
+        </w:rPr>
+        <w:t>(Peer 1)</w:t>
+      </w:r>
+      <w:r>
+        <w:rPr>
+          <w:rFonts w:hint="cs"/>
+          <w:sz w:val="28"/>
+          <w:szCs w:val="28"/>
+          <w:rtl/>
+        </w:rPr>
+        <w:t xml:space="preserve"> לבין הנפקד </w:t>
+      </w:r>
+      <w:r>
+        <w:rPr>
+          <w:sz w:val="28"/>
+          <w:szCs w:val="28"/>
+        </w:rPr>
+        <w:t>(Peer 2)</w:t>
+      </w:r>
+    </w:p>
+    <w:p>
+      <w:pPr>
+        <w:rPr>
+          <w:rFonts w:hint="cs"/>
+          <w:sz w:val="28"/>
+          <w:szCs w:val="28"/>
+          <w:rtl/>
+        </w:rPr>
+      </w:pPr>
+      <w:r>
+        <w:rPr>
+          <w:noProof/>
+        </w:rPr>
+        <w:drawing>
+          <wp:inline distT="0" distB="0" distL="0" distR="0" wp14:anchorId="10D6CF48" wp14:editId="1BDAB14F">
+            <wp:extent cx="3324225" cy="2438400"/>
+            <wp:effectExtent l="0" t="0" r="9525" b="0"/>
+            <wp:docPr id="13" name="תמונה 13"/>
+            <wp:cNvGraphicFramePr>
+              <a:graphicFrameLocks xmlns:a="http://schemas.openxmlformats.org/drawingml/2006/main" noChangeAspect="1"/>
+            </wp:cNvGraphicFramePr>
+            <a:graphic xmlns:a="http://schemas.openxmlformats.org/drawingml/2006/main">
+              <a:graphicData uri="http://schemas.openxmlformats.org/drawingml/2006/picture">
+                <pic:pic xmlns:pic="http://schemas.openxmlformats.org/drawingml/2006/picture">
+                  <pic:nvPicPr>
+                    <pic:cNvPr id="1" name=""/>
+                    <pic:cNvPicPr/>
+                  </pic:nvPicPr>
+                  <pic:blipFill>
+                    <a:blip r:embed="rId16"/>
+                    <a:stretch>
+                      <a:fillRect/>
+                    </a:stretch>
+                  </pic:blipFill>
+                  <pic:spPr>
+                    <a:xfrm>
+                      <a:off x="0" y="0"/>
+                      <a:ext cx="3324225" cy="2438400"/>
+                    </a:xfrm>
+                    <a:prstGeom prst="rect">
+                      <a:avLst/>
+                    </a:prstGeom>
+                  </pic:spPr>
+                </pic:pic>
+              </a:graphicData>
+            </a:graphic>
+          </wp:inline>
+        </w:drawing>
+      </w:r>
+    </w:p>
+    <w:p>
+      <w:pPr>
+        <w:rPr>
+          <w:sz w:val="28"/>
+          <w:szCs w:val="28"/>
+          <w:rtl/>
+        </w:rPr>
+      </w:pPr>
+      <w:r>
+        <w:rPr>
+          <w:rFonts w:hint="cs"/>
+          <w:sz w:val="28"/>
+          <w:szCs w:val="28"/>
+          <w:rtl/>
+        </w:rPr>
+        <w:t>ראשית הפוקד שולח את קוד הפקודה לנפקד והנפקד מחזיר תשובה שקיבל את ההודעה. לאחר מכן הפוקד שולח את ה</w:t>
+      </w:r>
+      <w:r>
+        <w:rPr>
+          <w:sz w:val="28"/>
+          <w:szCs w:val="28"/>
+        </w:rPr>
+        <w:t>hash</w:t>
+      </w:r>
+      <w:r>
+        <w:rPr>
+          <w:rFonts w:hint="cs"/>
+          <w:sz w:val="28"/>
+          <w:szCs w:val="28"/>
+          <w:rtl/>
+        </w:rPr>
+        <w:t xml:space="preserve"> </w:t>
+      </w:r>
+      <w:r>
+        <w:rPr>
+          <w:rFonts w:hint="cs"/>
+          <w:sz w:val="28"/>
+          <w:szCs w:val="28"/>
+          <w:rtl/>
+        </w:rPr>
+        <w:t>של ה</w:t>
+      </w:r>
+      <w:r>
+        <w:rPr>
+          <w:rFonts w:hint="cs"/>
+          <w:sz w:val="28"/>
+          <w:szCs w:val="28"/>
+          <w:rtl/>
+        </w:rPr>
+        <w:t>בלוק</w:t>
+      </w:r>
+      <w:r>
+        <w:rPr>
+          <w:rFonts w:hint="cs"/>
+          <w:sz w:val="28"/>
+          <w:szCs w:val="28"/>
+          <w:rtl/>
+        </w:rPr>
+        <w:t xml:space="preserve"> וגם את ה</w:t>
+      </w:r>
+      <w:r>
+        <w:rPr>
+          <w:sz w:val="28"/>
+          <w:szCs w:val="28"/>
+        </w:rPr>
+        <w:t>hash</w:t>
+      </w:r>
+      <w:r>
+        <w:rPr>
+          <w:rFonts w:hint="cs"/>
+          <w:sz w:val="28"/>
+          <w:szCs w:val="28"/>
+          <w:rtl/>
+        </w:rPr>
+        <w:t xml:space="preserve"> של הבלוק הקודם לבלוק ש</w:t>
+      </w:r>
+      <w:r>
+        <w:rPr>
+          <w:rFonts w:hint="cs"/>
+          <w:sz w:val="28"/>
+          <w:szCs w:val="28"/>
+          <w:rtl/>
+        </w:rPr>
+        <w:t>אותו מעוניין לשלוח</w:t>
+      </w:r>
+      <w:r>
+        <w:rPr>
+          <w:rFonts w:hint="cs"/>
+          <w:sz w:val="28"/>
+          <w:szCs w:val="28"/>
+          <w:rtl/>
+        </w:rPr>
+        <w:t xml:space="preserve"> והנפקד מחזיר כתשובה אם הוא רוצה לקבל את </w:t>
+      </w:r>
+      <w:r>
+        <w:rPr>
+          <w:rFonts w:hint="cs"/>
+          <w:sz w:val="28"/>
+          <w:szCs w:val="28"/>
+          <w:rtl/>
+        </w:rPr>
+        <w:t>הבלוק</w:t>
+      </w:r>
+      <w:r>
+        <w:rPr>
+          <w:rFonts w:hint="cs"/>
+          <w:sz w:val="28"/>
+          <w:szCs w:val="28"/>
+          <w:rtl/>
+        </w:rPr>
+        <w:t xml:space="preserve">. אם כן הפוקד שולח את </w:t>
+      </w:r>
+      <w:r>
+        <w:rPr>
+          <w:rFonts w:hint="cs"/>
+          <w:sz w:val="28"/>
+          <w:szCs w:val="28"/>
+          <w:rtl/>
+        </w:rPr>
+        <w:t>הבלוק</w:t>
+      </w:r>
+      <w:r>
+        <w:rPr>
+          <w:rFonts w:hint="cs"/>
+          <w:sz w:val="28"/>
+          <w:szCs w:val="28"/>
+          <w:rtl/>
+        </w:rPr>
+        <w:t xml:space="preserve"> אחרת לא נשלח דבר והפקודה הסתיימה.</w:t>
+      </w:r>
+    </w:p>
+    <w:p>
+      <w:pPr>
+        <w:rPr>
+          <w:rFonts w:hint="cs"/>
+          <w:sz w:val="28"/>
+          <w:szCs w:val="28"/>
+          <w:rtl/>
+        </w:rPr>
+      </w:pPr>
+      <w:r>
+        <w:rPr>
+          <w:rFonts w:hint="cs"/>
+          <w:sz w:val="28"/>
+          <w:szCs w:val="28"/>
+          <w:rtl/>
+        </w:rPr>
+        <w:t>הנפקד מעוניין בבלוק רק עם ה</w:t>
+      </w:r>
+      <w:r>
+        <w:rPr>
+          <w:sz w:val="28"/>
+          <w:szCs w:val="28"/>
+        </w:rPr>
+        <w:t>previous_block_hash</w:t>
+      </w:r>
+      <w:r>
+        <w:rPr>
+          <w:rFonts w:hint="cs"/>
+          <w:sz w:val="28"/>
+          <w:szCs w:val="28"/>
+          <w:rtl/>
+        </w:rPr>
+        <w:t xml:space="preserve"> שנשלח שווה ל</w:t>
+      </w:r>
+      <w:r>
+        <w:rPr>
+          <w:sz w:val="28"/>
+          <w:szCs w:val="28"/>
+        </w:rPr>
+        <w:t>hash</w:t>
+      </w:r>
+      <w:r>
+        <w:rPr>
+          <w:rFonts w:hint="cs"/>
+          <w:sz w:val="28"/>
+          <w:szCs w:val="28"/>
+          <w:rtl/>
+        </w:rPr>
+        <w:t xml:space="preserve"> של הבלוק העליון בשרשרת הנוכחית של הנפקד (הבלוקים מסוגלים להשתרשר).</w:t>
+      </w:r>
+    </w:p>
+    <w:p>
+      <w:pPr>
+        <w:rPr>
+          <w:sz w:val="28"/>
+          <w:szCs w:val="28"/>
+          <w:rtl/>
+        </w:rPr>
+      </w:pPr>
+      <w:r>
+        <w:rPr>
+          <w:rFonts w:hint="cs"/>
+          <w:sz w:val="28"/>
+          <w:szCs w:val="28"/>
+          <w:rtl/>
+        </w:rPr>
+        <w:t xml:space="preserve">לאחר </w:t>
+      </w:r>
+      <w:r>
+        <w:rPr>
+          <w:rFonts w:hint="cs"/>
+          <w:sz w:val="28"/>
+          <w:szCs w:val="28"/>
+          <w:rtl/>
+        </w:rPr>
+        <w:t>שהבלוק</w:t>
+      </w:r>
+      <w:r>
+        <w:rPr>
+          <w:rFonts w:hint="cs"/>
+          <w:sz w:val="28"/>
+          <w:szCs w:val="28"/>
+          <w:rtl/>
+        </w:rPr>
+        <w:t xml:space="preserve"> </w:t>
+      </w:r>
+      <w:r>
+        <w:rPr>
+          <w:rFonts w:hint="cs"/>
+          <w:sz w:val="28"/>
+          <w:szCs w:val="28"/>
+          <w:rtl/>
+        </w:rPr>
+        <w:t>התקבל</w:t>
+      </w:r>
+      <w:r>
+        <w:rPr>
+          <w:rFonts w:hint="cs"/>
+          <w:sz w:val="28"/>
+          <w:szCs w:val="28"/>
+          <w:rtl/>
+        </w:rPr>
+        <w:t xml:space="preserve"> על ידי הפוקד, </w:t>
+      </w:r>
+      <w:r>
+        <w:rPr>
+          <w:rFonts w:hint="cs"/>
+          <w:sz w:val="28"/>
+          <w:szCs w:val="28"/>
+          <w:rtl/>
+        </w:rPr>
+        <w:t xml:space="preserve">הנפקד ינסה לשרשר אותו לשרשרת שלו. (באמצעות הפונקציה </w:t>
+      </w:r>
+      <w:r>
+        <w:rPr>
+          <w:sz w:val="28"/>
+          <w:szCs w:val="28"/>
+        </w:rPr>
+        <w:t>Server.try_chain_block</w:t>
+      </w:r>
+      <w:r>
+        <w:rPr>
+          <w:rFonts w:hint="cs"/>
+          <w:sz w:val="28"/>
+          <w:szCs w:val="28"/>
+          <w:rtl/>
+        </w:rPr>
+        <w:t>)</w:t>
+      </w:r>
+    </w:p>
+    <w:p>
+      <w:pPr>
+        <w:rPr>
+          <w:rFonts w:hint="cs"/>
+          <w:sz w:val="28"/>
+          <w:szCs w:val="28"/>
+          <w:rtl/>
+        </w:rPr>
+      </w:pPr>
+      <w:r>
+        <w:rPr>
+          <w:rFonts w:hint="cs"/>
+          <w:sz w:val="28"/>
+          <w:szCs w:val="28"/>
+          <w:rtl/>
+        </w:rPr>
+        <w:t>כאשר מתקבל ה</w:t>
+      </w:r>
+      <w:r>
+        <w:rPr>
+          <w:sz w:val="28"/>
+          <w:szCs w:val="28"/>
+        </w:rPr>
+        <w:t>Block hash</w:t>
+      </w:r>
+      <w:r>
+        <w:rPr>
+          <w:rFonts w:hint="cs"/>
+          <w:sz w:val="28"/>
+          <w:szCs w:val="28"/>
+          <w:rtl/>
+        </w:rPr>
+        <w:t xml:space="preserve"> מן הפוקד, הנפקד מעדכן את </w:t>
+      </w:r>
+      <w:r>
+        <w:rPr>
+          <w:sz w:val="28"/>
+          <w:szCs w:val="28"/>
+        </w:rPr>
+        <w:t>peer_chain_mass</w:t>
+      </w:r>
+      <w:r>
+        <w:rPr>
+          <w:rFonts w:hint="cs"/>
+          <w:sz w:val="28"/>
+          <w:szCs w:val="28"/>
+          <w:rtl/>
+        </w:rPr>
+        <w:t xml:space="preserve"> באובייקט החיבור שלו </w:t>
+      </w:r>
+      <w:r>
+        <w:rPr>
+          <w:rFonts w:hint="cs"/>
+          <w:sz w:val="28"/>
+          <w:szCs w:val="28"/>
+          <w:rtl/>
+        </w:rPr>
+        <w:t>ומוסיף לו את גודל ה</w:t>
+      </w:r>
+      <w:r>
+        <w:rPr>
+          <w:rFonts w:hint="cs"/>
+          <w:sz w:val="28"/>
+          <w:szCs w:val="28"/>
+        </w:rPr>
+        <w:t>P</w:t>
+      </w:r>
+      <w:r>
+        <w:rPr>
+          <w:sz w:val="28"/>
+          <w:szCs w:val="28"/>
+        </w:rPr>
+        <w:t>roof of work</w:t>
+      </w:r>
+      <w:r>
+        <w:rPr>
+          <w:rFonts w:hint="cs"/>
+          <w:sz w:val="28"/>
+          <w:szCs w:val="28"/>
+          <w:rtl/>
+        </w:rPr>
+        <w:t xml:space="preserve"> של ה</w:t>
+      </w:r>
+      <w:r>
+        <w:rPr>
+          <w:sz w:val="28"/>
+          <w:szCs w:val="28"/>
+        </w:rPr>
+        <w:t>hash</w:t>
+      </w:r>
+      <w:r>
+        <w:rPr>
+          <w:rFonts w:hint="cs"/>
+          <w:sz w:val="28"/>
+          <w:szCs w:val="28"/>
+          <w:rtl/>
+        </w:rPr>
+        <w:t xml:space="preserve"> שקיבל.</w:t>
+      </w:r>
+    </w:p>
+    <w:p>
+      <w:pPr>
+        <w:rPr>
+          <w:sz w:val="28"/>
+          <w:szCs w:val="28"/>
+          <w:rtl/>
+        </w:rPr>
+      </w:pPr>
+    </w:p>
+    <w:p>
+      <w:pPr>
+        <w:rPr>
+          <w:sz w:val="28"/>
+          <w:szCs w:val="28"/>
+          <w:rtl/>
+        </w:rPr>
+      </w:pPr>
+    </w:p>
+    <w:p>
+      <w:pPr>
+        <w:rPr>
+          <w:sz w:val="28"/>
+          <w:szCs w:val="28"/>
+          <w:rtl/>
+        </w:rPr>
+      </w:pPr>
+    </w:p>
+    <w:p>
+      <w:pPr>
+        <w:rPr>
+          <w:sz w:val="28"/>
+          <w:szCs w:val="28"/>
+          <w:rtl/>
+        </w:rPr>
+      </w:pPr>
+    </w:p>
+    <w:p>
+      <w:pPr>
+        <w:rPr>
+          <w:b/>
+          <w:bCs/>
+          <w:sz w:val="36"/>
+          <w:szCs w:val="36"/>
+          <w:rtl/>
+        </w:rPr>
+      </w:pPr>
+      <w:r>
+        <w:rPr>
+          <w:rFonts w:hint="cs"/>
+          <w:b/>
+          <w:bCs/>
+          <w:sz w:val="36"/>
+          <w:szCs w:val="36"/>
+        </w:rPr>
+        <w:lastRenderedPageBreak/>
+        <w:t>CHNSYN</w:t>
+      </w:r>
+    </w:p>
+    <w:p>
+      <w:pPr>
+        <w:rPr>
+          <w:sz w:val="28"/>
+          <w:szCs w:val="28"/>
+        </w:rPr>
+      </w:pPr>
+      <w:r>
+        <w:rPr>
+          <w:rFonts w:hint="cs"/>
+          <w:sz w:val="28"/>
+          <w:szCs w:val="28"/>
+          <w:rtl/>
+        </w:rPr>
+        <w:t xml:space="preserve">מטרת הפעולה היא לסנכרן את השרשרת של הפוקד עם השרשרת הכבדה יותר של הנפקד. </w:t>
+      </w:r>
+      <w:r>
+        <w:rPr>
+          <w:rFonts w:hint="cs"/>
+          <w:sz w:val="28"/>
+          <w:szCs w:val="28"/>
+          <w:rtl/>
+        </w:rPr>
+        <w:t>עמית מעוניין להסתנכרן עם שרשרת של עמית אחר רק כאשר שם לב שהשרשרת של עמית שאליו מחובר כבדה משמעותית מהשרשרת שלו. שרשרת כבדה משמעותית מהשרשרת הנוכחית כאשר מתקיים:</w:t>
+      </w:r>
+    </w:p>
+    <w:p>
+      <w:pPr>
+        <w:rPr>
+          <w:sz w:val="28"/>
+          <w:szCs w:val="28"/>
+        </w:rPr>
+      </w:pPr>
+      <w:r>
+        <w:rPr>
+          <w:sz w:val="28"/>
+          <w:szCs w:val="28"/>
+        </w:rPr>
+        <w:t>peer_chain_mass &gt;</w:t>
+      </w:r>
+      <w:r>
+        <w:rPr>
+          <w:sz w:val="28"/>
+          <w:szCs w:val="28"/>
+        </w:rPr>
+        <w:t>=</w:t>
+      </w:r>
+      <w:r>
+        <w:rPr>
+          <w:sz w:val="28"/>
+          <w:szCs w:val="28"/>
+        </w:rPr>
+        <w:t xml:space="preserve"> my_chain_mass * difficulty_target * TRUST_HEIGHT</w:t>
+      </w:r>
+    </w:p>
+    <w:p>
+      <w:pPr>
+        <w:rPr>
+          <w:sz w:val="28"/>
+          <w:szCs w:val="28"/>
+          <w:rtl/>
+        </w:rPr>
+      </w:pPr>
+      <w:r>
+        <w:rPr>
+          <w:rFonts w:hint="cs"/>
+          <w:sz w:val="28"/>
+          <w:szCs w:val="28"/>
+          <w:rtl/>
+        </w:rPr>
+        <w:t xml:space="preserve">כאשר </w:t>
+      </w:r>
+      <w:r>
+        <w:rPr>
+          <w:sz w:val="28"/>
+          <w:szCs w:val="28"/>
+        </w:rPr>
+        <w:t>difficulty_target</w:t>
+      </w:r>
+      <w:r>
+        <w:rPr>
+          <w:rFonts w:hint="cs"/>
+          <w:sz w:val="28"/>
+          <w:szCs w:val="28"/>
+          <w:rtl/>
+        </w:rPr>
+        <w:t xml:space="preserve"> זה קושי ה</w:t>
+      </w:r>
+      <w:r>
+        <w:rPr>
+          <w:sz w:val="28"/>
+          <w:szCs w:val="28"/>
+        </w:rPr>
+        <w:t>Proof of work</w:t>
+      </w:r>
+      <w:r>
+        <w:rPr>
+          <w:rFonts w:hint="cs"/>
+          <w:sz w:val="28"/>
+          <w:szCs w:val="28"/>
+          <w:rtl/>
+        </w:rPr>
+        <w:t xml:space="preserve"> המינימלי שנדרש על מנת לשרשר בלוק</w:t>
+      </w:r>
+    </w:p>
+    <w:p>
+      <w:pPr>
+        <w:rPr>
+          <w:sz w:val="28"/>
+          <w:szCs w:val="28"/>
+          <w:rtl/>
+        </w:rPr>
+      </w:pPr>
+      <w:r>
+        <w:rPr>
+          <w:rFonts w:hint="cs"/>
+          <w:sz w:val="28"/>
+          <w:szCs w:val="28"/>
+          <w:rtl/>
+        </w:rPr>
+        <w:t xml:space="preserve">ו </w:t>
+      </w:r>
+      <w:r>
+        <w:rPr>
+          <w:sz w:val="28"/>
+          <w:szCs w:val="28"/>
+        </w:rPr>
+        <w:t>TRUST_HEIGHT</w:t>
+      </w:r>
+      <w:r>
+        <w:rPr>
+          <w:rFonts w:hint="cs"/>
+          <w:sz w:val="28"/>
+          <w:szCs w:val="28"/>
+          <w:rtl/>
+        </w:rPr>
+        <w:t xml:space="preserve"> זה קבוע שגודלו 6 שמטרתו למנוע משרשראות להסתנכרן מוקדם מדי כשעדיין לא ברור שהן השרשרת הפופולרית ביותר האמיתית (אני ארחיב על זה בהמשך)</w:t>
+      </w:r>
+    </w:p>
+    <w:p>
+      <w:pPr>
+        <w:rPr>
+          <w:sz w:val="28"/>
+          <w:szCs w:val="28"/>
+        </w:rPr>
+      </w:pPr>
+      <w:r>
+        <w:rPr>
+          <w:rFonts w:hint="cs"/>
+          <w:sz w:val="28"/>
+          <w:szCs w:val="28"/>
+          <w:rtl/>
+        </w:rPr>
+        <w:t xml:space="preserve">להלן תרשים המתאר את התקשורת בין הפוקד </w:t>
+      </w:r>
+      <w:r>
+        <w:rPr>
+          <w:sz w:val="28"/>
+          <w:szCs w:val="28"/>
+        </w:rPr>
+        <w:t>(Peer 1)</w:t>
+      </w:r>
+      <w:r>
+        <w:rPr>
+          <w:rFonts w:hint="cs"/>
+          <w:sz w:val="28"/>
+          <w:szCs w:val="28"/>
+          <w:rtl/>
+        </w:rPr>
+        <w:t xml:space="preserve"> לבין הנפקד </w:t>
+      </w:r>
+      <w:r>
+        <w:rPr>
+          <w:sz w:val="28"/>
+          <w:szCs w:val="28"/>
+        </w:rPr>
+        <w:t>(Peer 2)</w:t>
+      </w:r>
+    </w:p>
+    <w:p>
+      <w:pPr>
+        <w:rPr>
+          <w:sz w:val="28"/>
+          <w:szCs w:val="28"/>
+        </w:rPr>
+      </w:pPr>
+      <w:r>
+        <w:rPr>
+          <w:rFonts w:hint="cs"/>
+          <w:noProof/>
+          <w:sz w:val="28"/>
+          <w:szCs w:val="28"/>
+        </w:rPr>
+        <w:drawing>
+          <wp:inline distT="0" distB="0" distL="0" distR="0" wp14:anchorId="793B0C56" wp14:editId="1350557D">
+            <wp:extent cx="3094919" cy="5026660"/>
+            <wp:effectExtent l="0" t="0" r="0" b="0"/>
+            <wp:docPr id="16" name="תמונה 16"/>
+            <wp:cNvGraphicFramePr>
+              <a:graphicFrameLocks xmlns:a="http://schemas.openxmlformats.org/drawingml/2006/main" noChangeAspect="1"/>
+            </wp:cNvGraphicFramePr>
+            <a:graphic xmlns:a="http://schemas.openxmlformats.org/drawingml/2006/main">
+              <a:graphicData uri="http://schemas.openxmlformats.org/drawingml/2006/picture">
+                <pic:pic xmlns:pic="http://schemas.openxmlformats.org/drawingml/2006/picture">
+                  <pic:nvPicPr>
+                    <pic:cNvPr id="0" name="Picture 2"/>
+                    <pic:cNvPicPr>
+                      <a:picLocks noChangeAspect="1" noChangeArrowheads="1"/>
+                    </pic:cNvPicPr>
+                  </pic:nvPicPr>
+                  <pic:blipFill>
+                    <a:blip r:embed="rId17">
+                      <a:extLst>
+                        <a:ext uri="{28A0092B-C50C-407E-A947-70E740481C1C}">
+                          <a14:useLocalDpi xmlns:a14="http://schemas.microsoft.com/office/drawing/2010/main" val="0"/>
+                        </a:ext>
+                      </a:extLst>
+                    </a:blip>
+                    <a:srcRect/>
+                    <a:stretch>
+                      <a:fillRect/>
+                    </a:stretch>
+                  </pic:blipFill>
+                  <pic:spPr bwMode="auto">
+                    <a:xfrm>
+                      <a:off x="0" y="0"/>
+                      <a:ext cx="3145172" cy="5108279"/>
+                    </a:xfrm>
+                    <a:prstGeom prst="rect">
+                      <a:avLst/>
+                    </a:prstGeom>
+                    <a:noFill/>
+                    <a:ln>
+                      <a:noFill/>
+                    </a:ln>
+                  </pic:spPr>
+                </pic:pic>
+              </a:graphicData>
+            </a:graphic>
+          </wp:inline>
+        </w:drawing>
+      </w:r>
+    </w:p>
+    <w:p>
+      <w:pPr>
+        <w:rPr>
+          <w:sz w:val="28"/>
+          <w:szCs w:val="28"/>
+          <w:rtl/>
+        </w:rPr>
+      </w:pPr>
+      <w:r>
+        <w:rPr>
+          <w:rFonts w:hint="cs"/>
+          <w:sz w:val="28"/>
+          <w:szCs w:val="28"/>
+          <w:rtl/>
+        </w:rPr>
+        <w:lastRenderedPageBreak/>
+        <w:t xml:space="preserve">ראשית הפוקד שולח לנפקד את קוד הפקודה. לאחר מכן הנפקד שולח את מסת השרשרת שלו. הפוקד שולח בחזרה את מסת השרשרת של עצמו ומספר הבלוקים בה והנפקד משיב עם </w:t>
+      </w:r>
+      <w:r>
+        <w:rPr>
+          <w:sz w:val="28"/>
+          <w:szCs w:val="28"/>
+        </w:rPr>
+        <w:t>“ACK”</w:t>
+      </w:r>
+      <w:r>
+        <w:rPr>
+          <w:rFonts w:hint="cs"/>
+          <w:sz w:val="28"/>
+          <w:szCs w:val="28"/>
+          <w:rtl/>
+        </w:rPr>
+        <w:t>.</w:t>
+      </w:r>
+    </w:p>
+    <w:p>
+      <w:pPr>
+        <w:rPr>
+          <w:sz w:val="28"/>
+          <w:szCs w:val="28"/>
+          <w:rtl/>
+        </w:rPr>
+      </w:pPr>
+      <w:r>
+        <w:rPr>
+          <w:rFonts w:hint="cs"/>
+          <w:sz w:val="28"/>
+          <w:szCs w:val="28"/>
+          <w:rtl/>
+        </w:rPr>
+        <w:t>לאחר מכן הפוקד שולח את מאה ה</w:t>
+      </w:r>
+      <w:r>
+        <w:rPr>
+          <w:sz w:val="28"/>
+          <w:szCs w:val="28"/>
+        </w:rPr>
+        <w:t>Block hashes</w:t>
+      </w:r>
+      <w:r>
+        <w:rPr>
+          <w:rFonts w:hint="cs"/>
+          <w:sz w:val="28"/>
+          <w:szCs w:val="28"/>
+          <w:rtl/>
+        </w:rPr>
+        <w:t xml:space="preserve"> העליונים בשרשרת שלו </w:t>
+      </w:r>
+      <w:r>
+        <w:rPr>
+          <w:rFonts w:hint="cs"/>
+          <w:sz w:val="28"/>
+          <w:szCs w:val="28"/>
+          <w:rtl/>
+        </w:rPr>
+        <w:t>(או פחות אם אין מספיק). במידה והנפקד מוצא הצטלבות בין אחד מה</w:t>
+      </w:r>
+      <w:r>
+        <w:rPr>
+          <w:sz w:val="28"/>
+          <w:szCs w:val="28"/>
+        </w:rPr>
+        <w:t>Block hashes</w:t>
+      </w:r>
+      <w:r>
+        <w:rPr>
+          <w:rFonts w:hint="cs"/>
+          <w:sz w:val="28"/>
+          <w:szCs w:val="28"/>
+          <w:rtl/>
+        </w:rPr>
+        <w:t xml:space="preserve"> שקיבל לבין בלוק בשרשרת שלו ידוע כי באינדקס אחד אחרי, זוהי נקודת הפיצול בין השרשראות (</w:t>
+      </w:r>
+      <w:r>
+        <w:rPr>
+          <w:sz w:val="28"/>
+          <w:szCs w:val="28"/>
+        </w:rPr>
+        <w:t>Split Index</w:t>
+      </w:r>
+      <w:r>
+        <w:rPr>
+          <w:rFonts w:hint="cs"/>
+          <w:sz w:val="28"/>
+          <w:szCs w:val="28"/>
+          <w:rtl/>
+        </w:rPr>
+        <w:t>). אם פיצול נמצא הוא מוחזר על ידי הנפקד, אחרת הנפקד עונה "</w:t>
+      </w:r>
+      <w:r>
+        <w:rPr>
+          <w:sz w:val="28"/>
+          <w:szCs w:val="28"/>
+        </w:rPr>
+        <w:t>continue</w:t>
+      </w:r>
+      <w:r>
+        <w:rPr>
+          <w:rFonts w:hint="cs"/>
+          <w:sz w:val="28"/>
+          <w:szCs w:val="28"/>
+          <w:rtl/>
+        </w:rPr>
+        <w:t>" והפוקד שולח את מאה הבלוקים הבאים עד אשר ה</w:t>
+      </w:r>
+      <w:r>
+        <w:rPr>
+          <w:sz w:val="28"/>
+          <w:szCs w:val="28"/>
+        </w:rPr>
+        <w:t>Split Index</w:t>
+      </w:r>
+      <w:r>
+        <w:rPr>
+          <w:rFonts w:hint="cs"/>
+          <w:sz w:val="28"/>
+          <w:szCs w:val="28"/>
+          <w:rtl/>
+        </w:rPr>
+        <w:t xml:space="preserve"> נמצא או שנגמרו הבלוקים בשרשרת הפוקד או הנפקד.</w:t>
+      </w:r>
+      <w:r>
+        <w:rPr>
+          <w:sz w:val="28"/>
+          <w:szCs w:val="28"/>
+        </w:rPr>
+        <w:t xml:space="preserve"> </w:t>
+      </w:r>
+    </w:p>
+    <w:p>
+      <w:pPr>
+        <w:rPr>
+          <w:sz w:val="28"/>
+          <w:szCs w:val="28"/>
+          <w:rtl/>
+        </w:rPr>
+      </w:pPr>
+      <w:r>
+        <w:rPr>
+          <w:rFonts w:hint="cs"/>
+          <w:sz w:val="28"/>
+          <w:szCs w:val="28"/>
+          <w:rtl/>
+        </w:rPr>
+        <w:t xml:space="preserve">אם נמצא </w:t>
+      </w:r>
+      <w:r>
+        <w:rPr>
+          <w:sz w:val="28"/>
+          <w:szCs w:val="28"/>
+        </w:rPr>
+        <w:t>Split Index</w:t>
+      </w:r>
+      <w:r>
+        <w:rPr>
+          <w:rFonts w:hint="cs"/>
+          <w:sz w:val="28"/>
+          <w:szCs w:val="28"/>
+          <w:rtl/>
+        </w:rPr>
+        <w:t xml:space="preserve"> זה אומר שהשרשראות של העמיתים נבעו מבסיס משותף </w:t>
+      </w:r>
+      <w:r>
+        <w:rPr>
+          <w:rFonts w:hint="cs"/>
+          <w:sz w:val="28"/>
+          <w:szCs w:val="28"/>
+          <w:rtl/>
+        </w:rPr>
+        <w:t>ו</w:t>
+      </w:r>
+      <w:r>
+        <w:rPr>
+          <w:rFonts w:hint="cs"/>
+          <w:sz w:val="28"/>
+          <w:szCs w:val="28"/>
+          <w:rtl/>
+        </w:rPr>
+        <w:t xml:space="preserve">אין צורך לשלוח את </w:t>
+      </w:r>
+      <w:r>
+        <w:rPr>
+          <w:rFonts w:hint="cs"/>
+          <w:sz w:val="28"/>
+          <w:szCs w:val="28"/>
+          <w:rtl/>
+        </w:rPr>
+        <w:t>החלק המשותף.</w:t>
+      </w:r>
+    </w:p>
+    <w:p>
+      <w:pPr>
+        <w:rPr>
+          <w:sz w:val="28"/>
+          <w:szCs w:val="28"/>
+          <w:rtl/>
+        </w:rPr>
+      </w:pPr>
+      <w:r>
+        <w:rPr>
+          <w:rFonts w:hint="cs"/>
+          <w:sz w:val="28"/>
+          <w:szCs w:val="28"/>
+          <w:rtl/>
+        </w:rPr>
+        <w:t xml:space="preserve"> אם לא נמצא הנפקד מחזיר</w:t>
+      </w:r>
+      <w:r>
+        <w:rPr>
+          <w:rFonts w:hint="cs"/>
+          <w:sz w:val="28"/>
+          <w:szCs w:val="28"/>
+          <w:rtl/>
+        </w:rPr>
+        <w:t xml:space="preserve"> את הערך 0 שאומר שאין נקודת פיצול משום שהשרשראות שונות.</w:t>
+      </w:r>
+    </w:p>
+    <w:p>
+      <w:pPr>
+        <w:rPr>
+          <w:sz w:val="28"/>
+          <w:szCs w:val="28"/>
+          <w:rtl/>
+        </w:rPr>
+      </w:pPr>
+      <w:r>
+        <w:rPr>
+          <w:rFonts w:hint="cs"/>
+          <w:sz w:val="28"/>
+          <w:szCs w:val="28"/>
+          <w:rtl/>
+        </w:rPr>
+        <w:t xml:space="preserve">לאחר מכן הפוקד יוצר אובייקט שרשרת חדשה שעתידה להחליף את השרשרת הנוכחי והפוקד משרשר אליה את כל הבלוקים שכבר ידועים לו לפי </w:t>
+      </w:r>
+      <w:r>
+        <w:rPr>
+          <w:sz w:val="28"/>
+          <w:szCs w:val="28"/>
+        </w:rPr>
+        <w:t>Split Index</w:t>
+      </w:r>
+      <w:r>
+        <w:rPr>
+          <w:rFonts w:hint="cs"/>
+          <w:sz w:val="28"/>
+          <w:szCs w:val="28"/>
+          <w:rtl/>
+        </w:rPr>
+        <w:t xml:space="preserve">. </w:t>
+      </w:r>
+    </w:p>
+    <w:p>
+      <w:pPr>
+        <w:rPr>
+          <w:sz w:val="28"/>
+          <w:szCs w:val="28"/>
+          <w:rtl/>
+        </w:rPr>
+      </w:pPr>
+      <w:r>
+        <w:rPr>
+          <w:rFonts w:hint="cs"/>
+          <w:sz w:val="28"/>
+          <w:szCs w:val="28"/>
+          <w:rtl/>
+        </w:rPr>
+        <w:t>לאחר מכן הפוקד שולח "</w:t>
+      </w:r>
+      <w:r>
+        <w:rPr>
+          <w:sz w:val="28"/>
+          <w:szCs w:val="28"/>
+        </w:rPr>
+        <w:t>start</w:t>
+      </w:r>
+      <w:r>
+        <w:rPr>
+          <w:rFonts w:hint="cs"/>
+          <w:sz w:val="28"/>
+          <w:szCs w:val="28"/>
+          <w:rtl/>
+        </w:rPr>
+        <w:t>" המעיד על מוכנותו להתחיל לקבל הזרמה של בלוקים שישרשר אל השרשרת החדשה.</w:t>
+      </w:r>
+    </w:p>
+    <w:p>
+      <w:pPr>
+        <w:rPr>
+          <w:sz w:val="28"/>
+          <w:szCs w:val="28"/>
+          <w:rtl/>
+        </w:rPr>
+      </w:pPr>
+      <w:r>
+        <w:rPr>
+          <w:rFonts w:hint="cs"/>
+          <w:sz w:val="28"/>
+          <w:szCs w:val="28"/>
+          <w:rtl/>
+        </w:rPr>
+        <w:t>הנפקד מתחיל בלשלוח בלוקים מהשרשרת שלו. הוא שולח בלוק אחד עבור כל הודעה והוא מתחיל בשליחת הבלוק ב</w:t>
+      </w:r>
+      <w:r>
+        <w:rPr>
+          <w:sz w:val="28"/>
+          <w:szCs w:val="28"/>
+        </w:rPr>
+        <w:t>Split Index</w:t>
+      </w:r>
+      <w:r>
+        <w:rPr>
+          <w:rFonts w:hint="cs"/>
+          <w:sz w:val="28"/>
+          <w:szCs w:val="28"/>
+          <w:rtl/>
+        </w:rPr>
+        <w:t xml:space="preserve"> ועולה מעלה. בתשובה לכל בלוק הפוקד שולח "</w:t>
+      </w:r>
+      <w:r>
+        <w:rPr>
+          <w:sz w:val="28"/>
+          <w:szCs w:val="28"/>
+        </w:rPr>
+        <w:t>continue</w:t>
+      </w:r>
+      <w:r>
+        <w:rPr>
+          <w:rFonts w:hint="cs"/>
+          <w:sz w:val="28"/>
+          <w:szCs w:val="28"/>
+          <w:rtl/>
+        </w:rPr>
+        <w:t>" בשביל להראות שהוא מוכן לקבל את הבלוק הבא. כאשר הנפקד מקבל בלוק הוא משרשר אותו לשרשרת החדשה. אם השרשור נכשל הפוקד סוגר את החיבור. התהליך חוזר חלילה עד אשר מסת השרשרת החדשה שווה למסה שהובטחה לו בתחילת הפקודה על ידי הנפקד. במידה והשרשרת החדשה איננה בגודל שהובטח (הנפקד פסק לספק בלוקים באמצע התהליך) השרשרת החדשה נמחקת והחיבור נסגר.</w:t>
+      </w:r>
+    </w:p>
+    <w:p>
+      <w:pPr>
+        <w:rPr>
+          <w:rFonts w:hint="cs"/>
+          <w:sz w:val="28"/>
+          <w:szCs w:val="28"/>
+          <w:rtl/>
+        </w:rPr>
+      </w:pPr>
+      <w:r>
+        <w:rPr>
+          <w:rFonts w:hint="cs"/>
+          <w:sz w:val="28"/>
+          <w:szCs w:val="28"/>
+          <w:rtl/>
+        </w:rPr>
+        <w:t>בסוף הפקודה כאשר השרשרת החדשה התקבלה במלואה, אנו מעבירים אליה את המטהדאטא של השרשרת הישנה ואז אנו מחליפים את השרשרת הישנה בחדשה.</w:t>
+      </w:r>
     </w:p>
     <w:sectPr>
-      <w:headerReference w:type="default" r:id="rId15"/>
+      <w:headerReference w:type="default" r:id="rId18"/>
       <w:pgSz w:w="12240" w:h="15840"/>
       <w:pgMar w:top="1440" w:right="1440" w:bottom="1440" w:left="1440" w:header="720" w:footer="720" w:gutter="0"/>
       <w:pgNumType w:start="1"/>
@@ -5352,7 +8166,7 @@
   <w:style w:type="paragraph" w:default="1" w:styleId="a">
     <w:name w:val="Normal"/>
     <w:qFormat/>
-    <w:rsid w:val="00AE4933"/>
+    <w:rsid w:val="004701B4"/>
   </w:style>
   <w:style w:type="paragraph" w:styleId="1">
     <w:name w:val="heading 1"/>
@@ -5555,7 +8369,6 @@
   <w:style w:type="character" w:default="1" w:styleId="a0">
     <w:name w:val="Default Paragraph Font"/>
     <w:uiPriority w:val="1"/>
-    <w:semiHidden/>
     <w:unhideWhenUsed/>
   </w:style>
   <w:style w:type="table" w:default="1" w:styleId="a1">

</xml_diff>